<commit_message>
Ajout d'informations dans le compte rendu (II. Utilisation de git)
</commit_message>
<xml_diff>
--- a/Space_Game.docx
+++ b/Space_Game.docx
@@ -6,8 +6,13 @@
       <w:pPr>
         <w:jc w:val="center"/>
       </w:pPr>
-      <w:r>
-        <w:t xml:space="preserve">Space Game </w:t>
+      <w:proofErr w:type="spellStart"/>
+      <w:r>
+        <w:t>Space</w:t>
+      </w:r>
+      <w:proofErr w:type="spellEnd"/>
+      <w:r>
+        <w:t xml:space="preserve"> Game </w:t>
       </w:r>
     </w:p>
     <w:p/>
@@ -50,7 +55,15 @@
         <w:t>Être</w:t>
       </w:r>
       <w:r>
-        <w:t xml:space="preserve"> capable de créer une classe Joueur, une classe Asteroids suivi de leurs attributs (OOP)</w:t>
+        <w:t xml:space="preserve"> capable de créer une classe Joueur, une classe </w:t>
+      </w:r>
+      <w:proofErr w:type="spellStart"/>
+      <w:r>
+        <w:t>Asteroids</w:t>
+      </w:r>
+      <w:proofErr w:type="spellEnd"/>
+      <w:r>
+        <w:t xml:space="preserve"> suivi de leurs attributs (OOP)</w:t>
       </w:r>
     </w:p>
     <w:p>
@@ -563,7 +576,15 @@
         </w:drawing>
       </w:r>
       <w:r>
-        <w:t xml:space="preserve">Revenir sur PyCharm et écrire ces lignes afin insérer les surfaces régulières nécessaires pour afficher l’arrière-plan (ici l’espace et la terre)  </w:t>
+        <w:t xml:space="preserve">Revenir sur </w:t>
+      </w:r>
+      <w:proofErr w:type="spellStart"/>
+      <w:r>
+        <w:t>PyCharm</w:t>
+      </w:r>
+      <w:proofErr w:type="spellEnd"/>
+      <w:r>
+        <w:t xml:space="preserve"> et écrire ces lignes afin insérer les surfaces régulières nécessaires pour afficher l’arrière-plan (ici l’espace et la terre)  </w:t>
       </w:r>
       <w:r>
         <w:rPr>
@@ -653,7 +674,15 @@
         <w:t> : l’image du joueur sur l’écran, le rectangle permettant de le positionner par le milieu et masque pour les collisions de pixel à pixel.</w:t>
       </w:r>
       <w:r>
-        <w:t xml:space="preserve"> Super().__init__() aide Python à faire des connexions entre l</w:t>
+        <w:t xml:space="preserve"> Super(</w:t>
+      </w:r>
+      <w:proofErr w:type="gramStart"/>
+      <w:r>
+        <w:t>)._</w:t>
+      </w:r>
+      <w:proofErr w:type="gramEnd"/>
+      <w:r>
+        <w:t>_init__() aide Python à faire des connexions entre l</w:t>
       </w:r>
       <w:r>
         <w:t>es</w:t>
@@ -725,7 +754,15 @@
     <w:p/>
     <w:p>
       <w:r>
-        <w:t xml:space="preserve">La méthode joueur_controles permet de créer les conditions nécessaires pour déplacer le joueur : il ne doit pas sortir de l’écran. Dans notre jeu, il ne peut se déplacer que de haut en bas. </w:t>
+        <w:t xml:space="preserve">La méthode </w:t>
+      </w:r>
+      <w:proofErr w:type="spellStart"/>
+      <w:r>
+        <w:t>joueur_controles</w:t>
+      </w:r>
+      <w:proofErr w:type="spellEnd"/>
+      <w:r>
+        <w:t xml:space="preserve"> permet de créer les conditions nécessaires pour déplacer le joueur : il ne doit pas sortir de l’écran. Dans notre jeu, il ne peut se déplacer que de haut en bas. </w:t>
       </w:r>
     </w:p>
     <w:p>
@@ -772,7 +809,15 @@
     </w:p>
     <w:p>
       <w:r>
-        <w:t>La méthode update permet de grouper toutes les methodes en une seule pour des raisons de lisibilité (éviter d’utiliser trop d’appel de méthodes)</w:t>
+        <w:t xml:space="preserve">La méthode update permet de grouper toutes les </w:t>
+      </w:r>
+      <w:proofErr w:type="spellStart"/>
+      <w:r>
+        <w:t>methodes</w:t>
+      </w:r>
+      <w:proofErr w:type="spellEnd"/>
+      <w:r>
+        <w:t xml:space="preserve"> en une seule pour des raisons de lisibilité (éviter d’utiliser trop d’appel de méthodes)</w:t>
       </w:r>
       <w:r>
         <w:t xml:space="preserve">. A mettre après toutes les méthodes. </w:t>
@@ -1082,7 +1127,73 @@
           <w:sz w:val="24"/>
           <w:szCs w:val="24"/>
         </w:rPr>
-        <w:t xml:space="preserve">Une fois ceci fait, affecter les fonctions à la variable joueur. Pygame.sprite.GroupSingle() n’affecte qu’un sprite (celui du joueur) tandis que Pygame.spriteGroup() affecte plusieurs spirte (ceux des ennemis) </w:t>
+        <w:t xml:space="preserve">Une fois ceci fait, affecter les fonctions à la variable joueur. </w:t>
+      </w:r>
+      <w:proofErr w:type="spellStart"/>
+      <w:proofErr w:type="gramStart"/>
+      <w:r>
+        <w:rPr>
+          <w:sz w:val="24"/>
+          <w:szCs w:val="24"/>
+        </w:rPr>
+        <w:t>Pygame.sprite.GroupSingle</w:t>
+      </w:r>
+      <w:proofErr w:type="spellEnd"/>
+      <w:proofErr w:type="gramEnd"/>
+      <w:r>
+        <w:rPr>
+          <w:sz w:val="24"/>
+          <w:szCs w:val="24"/>
+        </w:rPr>
+        <w:t xml:space="preserve">() n’affecte qu’un </w:t>
+      </w:r>
+      <w:proofErr w:type="spellStart"/>
+      <w:r>
+        <w:rPr>
+          <w:sz w:val="24"/>
+          <w:szCs w:val="24"/>
+        </w:rPr>
+        <w:t>sprite</w:t>
+      </w:r>
+      <w:proofErr w:type="spellEnd"/>
+      <w:r>
+        <w:rPr>
+          <w:sz w:val="24"/>
+          <w:szCs w:val="24"/>
+        </w:rPr>
+        <w:t xml:space="preserve"> (celui du joueur) tandis que </w:t>
+      </w:r>
+      <w:proofErr w:type="spellStart"/>
+      <w:r>
+        <w:rPr>
+          <w:sz w:val="24"/>
+          <w:szCs w:val="24"/>
+        </w:rPr>
+        <w:t>Pygame.spriteGroup</w:t>
+      </w:r>
+      <w:proofErr w:type="spellEnd"/>
+      <w:r>
+        <w:rPr>
+          <w:sz w:val="24"/>
+          <w:szCs w:val="24"/>
+        </w:rPr>
+        <w:t xml:space="preserve">() affecte plusieurs </w:t>
+      </w:r>
+      <w:proofErr w:type="spellStart"/>
+      <w:r>
+        <w:rPr>
+          <w:sz w:val="24"/>
+          <w:szCs w:val="24"/>
+        </w:rPr>
+        <w:t>spirte</w:t>
+      </w:r>
+      <w:proofErr w:type="spellEnd"/>
+      <w:r>
+        <w:rPr>
+          <w:sz w:val="24"/>
+          <w:szCs w:val="24"/>
+        </w:rPr>
+        <w:t xml:space="preserve"> (ceux des ennemis) </w:t>
       </w:r>
     </w:p>
     <w:p>
@@ -1147,7 +1258,23 @@
           <w:sz w:val="24"/>
           <w:szCs w:val="24"/>
         </w:rPr>
-        <w:t xml:space="preserve">Dans la boucle True, appeler les fonctions. </w:t>
+        <w:t xml:space="preserve">Dans la boucle </w:t>
+      </w:r>
+      <w:proofErr w:type="spellStart"/>
+      <w:r>
+        <w:rPr>
+          <w:sz w:val="24"/>
+          <w:szCs w:val="24"/>
+        </w:rPr>
+        <w:t>True</w:t>
+      </w:r>
+      <w:proofErr w:type="spellEnd"/>
+      <w:r>
+        <w:rPr>
+          <w:sz w:val="24"/>
+          <w:szCs w:val="24"/>
+        </w:rPr>
+        <w:t xml:space="preserve">, appeler les fonctions. </w:t>
       </w:r>
     </w:p>
     <w:p>
@@ -1298,14 +1425,112 @@
           <w:sz w:val="24"/>
           <w:szCs w:val="24"/>
         </w:rPr>
-        <w:t>La fonction pygame.sprite.spritecollide() retourne tous les sprites qui ont des collisions. Elle a ici 4 arguments : le sprite du joueur, la classe petit_asteroide, la valeur</w:t>
-      </w:r>
-      <w:r>
-        <w:rPr>
-          <w:sz w:val="24"/>
-          <w:szCs w:val="24"/>
-        </w:rPr>
-        <w:t xml:space="preserve"> booléenne False et pygame.sprite.collide_mask permettant qu’il y ait une collision masque par masque et non par rectangle. S’il y a une détection de collision, la valeur False sera retourné à une variable. </w:t>
+        <w:t xml:space="preserve">La fonction </w:t>
+      </w:r>
+      <w:proofErr w:type="spellStart"/>
+      <w:proofErr w:type="gramStart"/>
+      <w:r>
+        <w:rPr>
+          <w:sz w:val="24"/>
+          <w:szCs w:val="24"/>
+        </w:rPr>
+        <w:t>pygame.sprite</w:t>
+      </w:r>
+      <w:proofErr w:type="gramEnd"/>
+      <w:r>
+        <w:rPr>
+          <w:sz w:val="24"/>
+          <w:szCs w:val="24"/>
+        </w:rPr>
+        <w:t>.spritecollide</w:t>
+      </w:r>
+      <w:proofErr w:type="spellEnd"/>
+      <w:r>
+        <w:rPr>
+          <w:sz w:val="24"/>
+          <w:szCs w:val="24"/>
+        </w:rPr>
+        <w:t xml:space="preserve">() retourne tous les </w:t>
+      </w:r>
+      <w:proofErr w:type="spellStart"/>
+      <w:r>
+        <w:rPr>
+          <w:sz w:val="24"/>
+          <w:szCs w:val="24"/>
+        </w:rPr>
+        <w:t>sprites</w:t>
+      </w:r>
+      <w:proofErr w:type="spellEnd"/>
+      <w:r>
+        <w:rPr>
+          <w:sz w:val="24"/>
+          <w:szCs w:val="24"/>
+        </w:rPr>
+        <w:t xml:space="preserve"> qui ont des collisions. Elle a ici 4 arguments : le </w:t>
+      </w:r>
+      <w:proofErr w:type="spellStart"/>
+      <w:r>
+        <w:rPr>
+          <w:sz w:val="24"/>
+          <w:szCs w:val="24"/>
+        </w:rPr>
+        <w:t>sprite</w:t>
+      </w:r>
+      <w:proofErr w:type="spellEnd"/>
+      <w:r>
+        <w:rPr>
+          <w:sz w:val="24"/>
+          <w:szCs w:val="24"/>
+        </w:rPr>
+        <w:t xml:space="preserve"> du joueur, la classe </w:t>
+      </w:r>
+      <w:proofErr w:type="spellStart"/>
+      <w:r>
+        <w:rPr>
+          <w:sz w:val="24"/>
+          <w:szCs w:val="24"/>
+        </w:rPr>
+        <w:t>petit_asteroide</w:t>
+      </w:r>
+      <w:proofErr w:type="spellEnd"/>
+      <w:r>
+        <w:rPr>
+          <w:sz w:val="24"/>
+          <w:szCs w:val="24"/>
+        </w:rPr>
+        <w:t>, la valeur</w:t>
+      </w:r>
+      <w:r>
+        <w:rPr>
+          <w:sz w:val="24"/>
+          <w:szCs w:val="24"/>
+        </w:rPr>
+        <w:t xml:space="preserve"> booléenne False et </w:t>
+      </w:r>
+      <w:proofErr w:type="spellStart"/>
+      <w:proofErr w:type="gramStart"/>
+      <w:r>
+        <w:rPr>
+          <w:sz w:val="24"/>
+          <w:szCs w:val="24"/>
+        </w:rPr>
+        <w:t>pygame.sprite</w:t>
+      </w:r>
+      <w:proofErr w:type="gramEnd"/>
+      <w:r>
+        <w:rPr>
+          <w:sz w:val="24"/>
+          <w:szCs w:val="24"/>
+        </w:rPr>
+        <w:t>.collide_mask</w:t>
+      </w:r>
+      <w:proofErr w:type="spellEnd"/>
+      <w:r>
+        <w:rPr>
+          <w:sz w:val="24"/>
+          <w:szCs w:val="24"/>
+        </w:rPr>
+        <w:t xml:space="preserve"> permettant qu’il y ait une collision masque par masque et non par rectangle. S’il y a une détection de collision, la valeur False sera retourné à une variable. </w:t>
       </w:r>
     </w:p>
     <w:p>
@@ -1387,7 +1612,64 @@
           <w:szCs w:val="24"/>
         </w:rPr>
         <w:lastRenderedPageBreak/>
-        <w:t xml:space="preserve">La condition if JeuActif: permet d’afficher le jeu dans des conditions normales quand il fonctionne. Le jeu doit s’arrêter de fonctionner quand il y a collision. Affecter à la variable JeuActif la fonction collision_sprite, qui aura la valeur False, arrêtant le jeu. </w:t>
+        <w:t xml:space="preserve">La condition if </w:t>
+      </w:r>
+      <w:proofErr w:type="spellStart"/>
+      <w:proofErr w:type="gramStart"/>
+      <w:r>
+        <w:rPr>
+          <w:sz w:val="24"/>
+          <w:szCs w:val="24"/>
+        </w:rPr>
+        <w:t>JeuActif</w:t>
+      </w:r>
+      <w:proofErr w:type="spellEnd"/>
+      <w:r>
+        <w:rPr>
+          <w:sz w:val="24"/>
+          <w:szCs w:val="24"/>
+        </w:rPr>
+        <w:t>:</w:t>
+      </w:r>
+      <w:proofErr w:type="gramEnd"/>
+      <w:r>
+        <w:rPr>
+          <w:sz w:val="24"/>
+          <w:szCs w:val="24"/>
+        </w:rPr>
+        <w:t xml:space="preserve"> permet d’afficher le jeu dans des conditions normales quand il fonctionne. Le jeu doit s’arrêter de fonctionner quand il y a collision. Affecter à la variable </w:t>
+      </w:r>
+      <w:proofErr w:type="spellStart"/>
+      <w:r>
+        <w:rPr>
+          <w:sz w:val="24"/>
+          <w:szCs w:val="24"/>
+        </w:rPr>
+        <w:t>JeuActif</w:t>
+      </w:r>
+      <w:proofErr w:type="spellEnd"/>
+      <w:r>
+        <w:rPr>
+          <w:sz w:val="24"/>
+          <w:szCs w:val="24"/>
+        </w:rPr>
+        <w:t xml:space="preserve"> la fonction </w:t>
+      </w:r>
+      <w:proofErr w:type="spellStart"/>
+      <w:r>
+        <w:rPr>
+          <w:sz w:val="24"/>
+          <w:szCs w:val="24"/>
+        </w:rPr>
+        <w:t>collision_sprite</w:t>
+      </w:r>
+      <w:proofErr w:type="spellEnd"/>
+      <w:r>
+        <w:rPr>
+          <w:sz w:val="24"/>
+          <w:szCs w:val="24"/>
+        </w:rPr>
+        <w:t xml:space="preserve">, qui aura la valeur False, arrêtant le jeu. </w:t>
       </w:r>
     </w:p>
     <w:p>
@@ -1561,7 +1843,105 @@
           <w:sz w:val="24"/>
           <w:szCs w:val="24"/>
         </w:rPr>
-        <w:t xml:space="preserve">Ajouter les méthodes randint et choice. Randint() nous sera utile pour générer les coordonnées X et Y des obstacles. Choice() quant à lui servira à générer la fréquence d’apparitions des asteroides. </w:t>
+        <w:t xml:space="preserve">Ajouter les méthodes </w:t>
+      </w:r>
+      <w:proofErr w:type="spellStart"/>
+      <w:r>
+        <w:rPr>
+          <w:sz w:val="24"/>
+          <w:szCs w:val="24"/>
+        </w:rPr>
+        <w:t>randint</w:t>
+      </w:r>
+      <w:proofErr w:type="spellEnd"/>
+      <w:r>
+        <w:rPr>
+          <w:sz w:val="24"/>
+          <w:szCs w:val="24"/>
+        </w:rPr>
+        <w:t xml:space="preserve"> et </w:t>
+      </w:r>
+      <w:proofErr w:type="spellStart"/>
+      <w:r>
+        <w:rPr>
+          <w:sz w:val="24"/>
+          <w:szCs w:val="24"/>
+        </w:rPr>
+        <w:t>choice</w:t>
+      </w:r>
+      <w:proofErr w:type="spellEnd"/>
+      <w:r>
+        <w:rPr>
+          <w:sz w:val="24"/>
+          <w:szCs w:val="24"/>
+        </w:rPr>
+        <w:t xml:space="preserve">. </w:t>
+      </w:r>
+      <w:proofErr w:type="spellStart"/>
+      <w:proofErr w:type="gramStart"/>
+      <w:r>
+        <w:rPr>
+          <w:sz w:val="24"/>
+          <w:szCs w:val="24"/>
+        </w:rPr>
+        <w:t>Randint</w:t>
+      </w:r>
+      <w:proofErr w:type="spellEnd"/>
+      <w:r>
+        <w:rPr>
+          <w:sz w:val="24"/>
+          <w:szCs w:val="24"/>
+        </w:rPr>
+        <w:t>(</w:t>
+      </w:r>
+      <w:proofErr w:type="gramEnd"/>
+      <w:r>
+        <w:rPr>
+          <w:sz w:val="24"/>
+          <w:szCs w:val="24"/>
+        </w:rPr>
+        <w:t xml:space="preserve">) nous sera utile pour générer les coordonnées X et Y des obstacles. </w:t>
+      </w:r>
+      <w:proofErr w:type="spellStart"/>
+      <w:proofErr w:type="gramStart"/>
+      <w:r>
+        <w:rPr>
+          <w:sz w:val="24"/>
+          <w:szCs w:val="24"/>
+        </w:rPr>
+        <w:t>Choice</w:t>
+      </w:r>
+      <w:proofErr w:type="spellEnd"/>
+      <w:r>
+        <w:rPr>
+          <w:sz w:val="24"/>
+          <w:szCs w:val="24"/>
+        </w:rPr>
+        <w:t>(</w:t>
+      </w:r>
+      <w:proofErr w:type="gramEnd"/>
+      <w:r>
+        <w:rPr>
+          <w:sz w:val="24"/>
+          <w:szCs w:val="24"/>
+        </w:rPr>
+        <w:t xml:space="preserve">) quant à lui servira à générer la fréquence d’apparitions des </w:t>
+      </w:r>
+      <w:proofErr w:type="spellStart"/>
+      <w:r>
+        <w:rPr>
+          <w:sz w:val="24"/>
+          <w:szCs w:val="24"/>
+        </w:rPr>
+        <w:t>asteroides</w:t>
+      </w:r>
+      <w:proofErr w:type="spellEnd"/>
+      <w:r>
+        <w:rPr>
+          <w:sz w:val="24"/>
+          <w:szCs w:val="24"/>
+        </w:rPr>
+        <w:t xml:space="preserve">. </w:t>
       </w:r>
     </w:p>
     <w:p>
@@ -1599,22 +1979,150 @@
           <w:sz w:val="24"/>
           <w:szCs w:val="24"/>
         </w:rPr>
-        <w:t>Ajouter le paramètre type dans la méthode __init__()</w:t>
-      </w:r>
-    </w:p>
-    <w:p>
-      <w:pPr>
-        <w:rPr>
-          <w:sz w:val="24"/>
-          <w:szCs w:val="24"/>
-        </w:rPr>
-      </w:pPr>
-      <w:r>
-        <w:rPr>
-          <w:sz w:val="24"/>
-          <w:szCs w:val="24"/>
-        </w:rPr>
-        <w:t xml:space="preserve">Pour afficher plusieurs asteroides en des endroits différents, il faut créer différentes conditions if. Si le type matche avec le nom de l’image par exemple grand_asteroide, alors il faut affecter l’image du grand asteroide à une variable (ici grand_asteroide). Elle sera ensuite affecté à l’attribut ennemi. Une position_y sera associé uniquement à cet asteroide. </w:t>
+        <w:t>Ajouter le paramètre type dans la méthode __init_</w:t>
+      </w:r>
+      <w:proofErr w:type="gramStart"/>
+      <w:r>
+        <w:rPr>
+          <w:sz w:val="24"/>
+          <w:szCs w:val="24"/>
+        </w:rPr>
+        <w:t>_(</w:t>
+      </w:r>
+      <w:proofErr w:type="gramEnd"/>
+      <w:r>
+        <w:rPr>
+          <w:sz w:val="24"/>
+          <w:szCs w:val="24"/>
+        </w:rPr>
+        <w:t>)</w:t>
+      </w:r>
+    </w:p>
+    <w:p>
+      <w:pPr>
+        <w:rPr>
+          <w:sz w:val="24"/>
+          <w:szCs w:val="24"/>
+        </w:rPr>
+      </w:pPr>
+      <w:r>
+        <w:rPr>
+          <w:sz w:val="24"/>
+          <w:szCs w:val="24"/>
+        </w:rPr>
+        <w:t xml:space="preserve">Pour afficher plusieurs </w:t>
+      </w:r>
+      <w:proofErr w:type="spellStart"/>
+      <w:r>
+        <w:rPr>
+          <w:sz w:val="24"/>
+          <w:szCs w:val="24"/>
+        </w:rPr>
+        <w:t>asteroides</w:t>
+      </w:r>
+      <w:proofErr w:type="spellEnd"/>
+      <w:r>
+        <w:rPr>
+          <w:sz w:val="24"/>
+          <w:szCs w:val="24"/>
+        </w:rPr>
+        <w:t xml:space="preserve"> en des endroits différents, il faut créer différentes conditions if. Si le type matche avec le nom de l’image par exemple </w:t>
+      </w:r>
+      <w:proofErr w:type="spellStart"/>
+      <w:r>
+        <w:rPr>
+          <w:sz w:val="24"/>
+          <w:szCs w:val="24"/>
+        </w:rPr>
+        <w:t>grand_asteroide</w:t>
+      </w:r>
+      <w:proofErr w:type="spellEnd"/>
+      <w:r>
+        <w:rPr>
+          <w:sz w:val="24"/>
+          <w:szCs w:val="24"/>
+        </w:rPr>
+        <w:t xml:space="preserve">, alors il faut affecter l’image du grand </w:t>
+      </w:r>
+      <w:proofErr w:type="spellStart"/>
+      <w:r>
+        <w:rPr>
+          <w:sz w:val="24"/>
+          <w:szCs w:val="24"/>
+        </w:rPr>
+        <w:t>asteroide</w:t>
+      </w:r>
+      <w:proofErr w:type="spellEnd"/>
+      <w:r>
+        <w:rPr>
+          <w:sz w:val="24"/>
+          <w:szCs w:val="24"/>
+        </w:rPr>
+        <w:t xml:space="preserve"> à une variable (ici </w:t>
+      </w:r>
+      <w:proofErr w:type="spellStart"/>
+      <w:r>
+        <w:rPr>
+          <w:sz w:val="24"/>
+          <w:szCs w:val="24"/>
+        </w:rPr>
+        <w:t>grand_asteroide</w:t>
+      </w:r>
+      <w:proofErr w:type="spellEnd"/>
+      <w:r>
+        <w:rPr>
+          <w:sz w:val="24"/>
+          <w:szCs w:val="24"/>
+        </w:rPr>
+        <w:t xml:space="preserve">). Elle sera ensuite </w:t>
+      </w:r>
+      <w:proofErr w:type="gramStart"/>
+      <w:r>
+        <w:rPr>
+          <w:sz w:val="24"/>
+          <w:szCs w:val="24"/>
+        </w:rPr>
+        <w:t>affecté</w:t>
+      </w:r>
+      <w:proofErr w:type="gramEnd"/>
+      <w:r>
+        <w:rPr>
+          <w:sz w:val="24"/>
+          <w:szCs w:val="24"/>
+        </w:rPr>
+        <w:t xml:space="preserve"> à l’attribut ennemi. Une </w:t>
+      </w:r>
+      <w:proofErr w:type="spellStart"/>
+      <w:r>
+        <w:rPr>
+          <w:sz w:val="24"/>
+          <w:szCs w:val="24"/>
+        </w:rPr>
+        <w:t>position_y</w:t>
+      </w:r>
+      <w:proofErr w:type="spellEnd"/>
+      <w:r>
+        <w:rPr>
+          <w:sz w:val="24"/>
+          <w:szCs w:val="24"/>
+        </w:rPr>
+        <w:t xml:space="preserve"> sera associé uniquement à cet </w:t>
+      </w:r>
+      <w:proofErr w:type="spellStart"/>
+      <w:r>
+        <w:rPr>
+          <w:sz w:val="24"/>
+          <w:szCs w:val="24"/>
+        </w:rPr>
+        <w:t>asteroide</w:t>
+      </w:r>
+      <w:proofErr w:type="spellEnd"/>
+      <w:r>
+        <w:rPr>
+          <w:sz w:val="24"/>
+          <w:szCs w:val="24"/>
+        </w:rPr>
+        <w:t xml:space="preserve">. </w:t>
       </w:r>
     </w:p>
     <w:p>
@@ -1687,7 +2195,75 @@
           <w:sz w:val="24"/>
           <w:szCs w:val="24"/>
         </w:rPr>
-        <w:t xml:space="preserve">Une fois cela fait, affecter self.ennemi à la variable self.image. Dans self.rect, choisir comme coordonnées horizontales 670 afin que l’image soit le plus à droite de l’image possible et comme coordonnées verticales, la position y des différents asteroides. </w:t>
+        <w:t xml:space="preserve">Une fois cela fait, affecter </w:t>
+      </w:r>
+      <w:proofErr w:type="spellStart"/>
+      <w:proofErr w:type="gramStart"/>
+      <w:r>
+        <w:rPr>
+          <w:sz w:val="24"/>
+          <w:szCs w:val="24"/>
+        </w:rPr>
+        <w:t>self.ennemi</w:t>
+      </w:r>
+      <w:proofErr w:type="spellEnd"/>
+      <w:proofErr w:type="gramEnd"/>
+      <w:r>
+        <w:rPr>
+          <w:sz w:val="24"/>
+          <w:szCs w:val="24"/>
+        </w:rPr>
+        <w:t xml:space="preserve"> à la variable </w:t>
+      </w:r>
+      <w:proofErr w:type="spellStart"/>
+      <w:r>
+        <w:rPr>
+          <w:sz w:val="24"/>
+          <w:szCs w:val="24"/>
+        </w:rPr>
+        <w:t>self.image</w:t>
+      </w:r>
+      <w:proofErr w:type="spellEnd"/>
+      <w:r>
+        <w:rPr>
+          <w:sz w:val="24"/>
+          <w:szCs w:val="24"/>
+        </w:rPr>
+        <w:t xml:space="preserve">. Dans </w:t>
+      </w:r>
+      <w:proofErr w:type="spellStart"/>
+      <w:proofErr w:type="gramStart"/>
+      <w:r>
+        <w:rPr>
+          <w:sz w:val="24"/>
+          <w:szCs w:val="24"/>
+        </w:rPr>
+        <w:t>self.rect</w:t>
+      </w:r>
+      <w:proofErr w:type="spellEnd"/>
+      <w:proofErr w:type="gramEnd"/>
+      <w:r>
+        <w:rPr>
+          <w:sz w:val="24"/>
+          <w:szCs w:val="24"/>
+        </w:rPr>
+        <w:t xml:space="preserve">, choisir comme coordonnées horizontales 670 afin que l’image soit le plus à droite de l’image possible et comme coordonnées verticales, la position y des différents </w:t>
+      </w:r>
+      <w:proofErr w:type="spellStart"/>
+      <w:r>
+        <w:rPr>
+          <w:sz w:val="24"/>
+          <w:szCs w:val="24"/>
+        </w:rPr>
+        <w:t>asteroides</w:t>
+      </w:r>
+      <w:proofErr w:type="spellEnd"/>
+      <w:r>
+        <w:rPr>
+          <w:sz w:val="24"/>
+          <w:szCs w:val="24"/>
+        </w:rPr>
+        <w:t xml:space="preserve">. </w:t>
       </w:r>
     </w:p>
     <w:p>
@@ -1775,7 +2351,32 @@
           <w:sz w:val="24"/>
           <w:szCs w:val="24"/>
         </w:rPr>
-        <w:t xml:space="preserve">Dans cette fonction, la méthode kill() efface complètement l’obstacle quand il est un peu trop à droite. </w:t>
+        <w:t xml:space="preserve">Dans cette fonction, la méthode </w:t>
+      </w:r>
+      <w:proofErr w:type="spellStart"/>
+      <w:proofErr w:type="gramStart"/>
+      <w:r>
+        <w:rPr>
+          <w:sz w:val="24"/>
+          <w:szCs w:val="24"/>
+        </w:rPr>
+        <w:t>kill</w:t>
+      </w:r>
+      <w:proofErr w:type="spellEnd"/>
+      <w:r>
+        <w:rPr>
+          <w:sz w:val="24"/>
+          <w:szCs w:val="24"/>
+        </w:rPr>
+        <w:t>(</w:t>
+      </w:r>
+      <w:proofErr w:type="gramEnd"/>
+      <w:r>
+        <w:rPr>
+          <w:sz w:val="24"/>
+          <w:szCs w:val="24"/>
+        </w:rPr>
+        <w:t xml:space="preserve">) efface complètement l’obstacle quand il est un peu trop à droite. </w:t>
       </w:r>
     </w:p>
     <w:p>
@@ -1849,7 +2450,55 @@
           <w:sz w:val="24"/>
           <w:szCs w:val="24"/>
         </w:rPr>
-        <w:t>Dans la liste des variables dites globales, le nom du groupe d’obstacles a été changé en asteroide à la place de petit_asteroid pour éviter toute confusion. La variable CompteurObstacle permet d’avoir un évènement qui s’enclenche pendant une durée défini</w:t>
+        <w:t xml:space="preserve">Dans la liste des variables dites globales, le nom du groupe d’obstacles a été changé en </w:t>
+      </w:r>
+      <w:proofErr w:type="spellStart"/>
+      <w:r>
+        <w:rPr>
+          <w:sz w:val="24"/>
+          <w:szCs w:val="24"/>
+        </w:rPr>
+        <w:t>asteroide</w:t>
+      </w:r>
+      <w:proofErr w:type="spellEnd"/>
+      <w:r>
+        <w:rPr>
+          <w:sz w:val="24"/>
+          <w:szCs w:val="24"/>
+        </w:rPr>
+        <w:t xml:space="preserve"> à la place de </w:t>
+      </w:r>
+      <w:proofErr w:type="spellStart"/>
+      <w:r>
+        <w:rPr>
+          <w:sz w:val="24"/>
+          <w:szCs w:val="24"/>
+        </w:rPr>
+        <w:t>petit_asteroid</w:t>
+      </w:r>
+      <w:proofErr w:type="spellEnd"/>
+      <w:r>
+        <w:rPr>
+          <w:sz w:val="24"/>
+          <w:szCs w:val="24"/>
+        </w:rPr>
+        <w:t xml:space="preserve"> pour éviter toute confusion. La variable </w:t>
+      </w:r>
+      <w:proofErr w:type="spellStart"/>
+      <w:r>
+        <w:rPr>
+          <w:sz w:val="24"/>
+          <w:szCs w:val="24"/>
+        </w:rPr>
+        <w:t>CompteurObstacle</w:t>
+      </w:r>
+      <w:proofErr w:type="spellEnd"/>
+      <w:r>
+        <w:rPr>
+          <w:sz w:val="24"/>
+          <w:szCs w:val="24"/>
+        </w:rPr>
+        <w:t xml:space="preserve"> permet d’avoir un évènement qui s’enclenche pendant une durée défini</w:t>
       </w:r>
       <w:r>
         <w:rPr>
@@ -1944,7 +2593,39 @@
           <w:sz w:val="24"/>
           <w:szCs w:val="24"/>
         </w:rPr>
-        <w:t>Comme nous avons modifié le nom de la variable instanciant la classe plus haut, nous devons le faire pour collision_sprite()</w:t>
+        <w:t xml:space="preserve">Comme nous avons modifié le nom de la variable instanciant la classe plus haut, nous devons le faire pour </w:t>
+      </w:r>
+      <w:proofErr w:type="spellStart"/>
+      <w:r>
+        <w:rPr>
+          <w:sz w:val="24"/>
+          <w:szCs w:val="24"/>
+        </w:rPr>
+        <w:t>collision_</w:t>
+      </w:r>
+      <w:proofErr w:type="gramStart"/>
+      <w:r>
+        <w:rPr>
+          <w:sz w:val="24"/>
+          <w:szCs w:val="24"/>
+        </w:rPr>
+        <w:t>sprite</w:t>
+      </w:r>
+      <w:proofErr w:type="spellEnd"/>
+      <w:r>
+        <w:rPr>
+          <w:sz w:val="24"/>
+          <w:szCs w:val="24"/>
+        </w:rPr>
+        <w:t>(</w:t>
+      </w:r>
+      <w:proofErr w:type="gramEnd"/>
+      <w:r>
+        <w:rPr>
+          <w:sz w:val="24"/>
+          <w:szCs w:val="24"/>
+        </w:rPr>
+        <w:t>)</w:t>
       </w:r>
     </w:p>
     <w:p>
@@ -2049,7 +2730,48 @@
           <w:sz w:val="24"/>
           <w:szCs w:val="24"/>
         </w:rPr>
-        <w:t>La fonction asteroid.add() permet d’ajouter les obstacles suivant un ordre d’apparition décidé par la méthode choice()</w:t>
+        <w:t xml:space="preserve">La fonction </w:t>
+      </w:r>
+      <w:proofErr w:type="spellStart"/>
+      <w:proofErr w:type="gramStart"/>
+      <w:r>
+        <w:rPr>
+          <w:sz w:val="24"/>
+          <w:szCs w:val="24"/>
+        </w:rPr>
+        <w:t>asteroid.add</w:t>
+      </w:r>
+      <w:proofErr w:type="spellEnd"/>
+      <w:r>
+        <w:rPr>
+          <w:sz w:val="24"/>
+          <w:szCs w:val="24"/>
+        </w:rPr>
+        <w:t>(</w:t>
+      </w:r>
+      <w:proofErr w:type="gramEnd"/>
+      <w:r>
+        <w:rPr>
+          <w:sz w:val="24"/>
+          <w:szCs w:val="24"/>
+        </w:rPr>
+        <w:t xml:space="preserve">) permet d’ajouter les obstacles suivant un ordre d’apparition décidé par la méthode </w:t>
+      </w:r>
+      <w:proofErr w:type="spellStart"/>
+      <w:r>
+        <w:rPr>
+          <w:sz w:val="24"/>
+          <w:szCs w:val="24"/>
+        </w:rPr>
+        <w:t>choice</w:t>
+      </w:r>
+      <w:proofErr w:type="spellEnd"/>
+      <w:r>
+        <w:rPr>
+          <w:sz w:val="24"/>
+          <w:szCs w:val="24"/>
+        </w:rPr>
+        <w:t>()</w:t>
       </w:r>
     </w:p>
     <w:p>
@@ -2674,14 +3396,30 @@
           <w:sz w:val="24"/>
           <w:szCs w:val="24"/>
         </w:rPr>
-        <w:t>Si la collision a lieu, afficher un message en rouge</w:t>
-      </w:r>
-      <w:r>
-        <w:rPr>
-          <w:sz w:val="24"/>
-          <w:szCs w:val="24"/>
-        </w:rPr>
-        <w:t xml:space="preserve"> .  </w:t>
+        <w:t xml:space="preserve">Si la collision a lieu, afficher un message en </w:t>
+      </w:r>
+      <w:proofErr w:type="gramStart"/>
+      <w:r>
+        <w:rPr>
+          <w:sz w:val="24"/>
+          <w:szCs w:val="24"/>
+        </w:rPr>
+        <w:t>rouge</w:t>
+      </w:r>
+      <w:r>
+        <w:rPr>
+          <w:sz w:val="24"/>
+          <w:szCs w:val="24"/>
+        </w:rPr>
+        <w:t> .</w:t>
+      </w:r>
+      <w:proofErr w:type="gramEnd"/>
+      <w:r>
+        <w:rPr>
+          <w:sz w:val="24"/>
+          <w:szCs w:val="24"/>
+        </w:rPr>
+        <w:t xml:space="preserve">  </w:t>
       </w:r>
       <w:r>
         <w:rPr>
@@ -2739,7 +3477,23 @@
           <w:sz w:val="24"/>
           <w:szCs w:val="24"/>
         </w:rPr>
-        <w:t xml:space="preserve">La fonction doit être ensuite appelé dans la boucle while, tant que le jeu est actif. </w:t>
+        <w:t xml:space="preserve">La fonction doit être ensuite appelé dans la boucle </w:t>
+      </w:r>
+      <w:proofErr w:type="spellStart"/>
+      <w:r>
+        <w:rPr>
+          <w:sz w:val="24"/>
+          <w:szCs w:val="24"/>
+        </w:rPr>
+        <w:t>while</w:t>
+      </w:r>
+      <w:proofErr w:type="spellEnd"/>
+      <w:r>
+        <w:rPr>
+          <w:sz w:val="24"/>
+          <w:szCs w:val="24"/>
+        </w:rPr>
+        <w:t xml:space="preserve">, tant que le jeu est actif. </w:t>
       </w:r>
     </w:p>
     <w:p>
@@ -2834,7 +3588,23 @@
           <w:sz w:val="24"/>
           <w:szCs w:val="24"/>
         </w:rPr>
-        <w:t>Finir la condition game over</w:t>
+        <w:t xml:space="preserve">Finir la condition </w:t>
+      </w:r>
+      <w:proofErr w:type="spellStart"/>
+      <w:r>
+        <w:rPr>
+          <w:sz w:val="24"/>
+          <w:szCs w:val="24"/>
+        </w:rPr>
+        <w:t>game</w:t>
+      </w:r>
+      <w:proofErr w:type="spellEnd"/>
+      <w:r>
+        <w:rPr>
+          <w:sz w:val="24"/>
+          <w:szCs w:val="24"/>
+        </w:rPr>
+        <w:t xml:space="preserve"> over</w:t>
       </w:r>
     </w:p>
     <w:p>
@@ -2964,7 +3734,55 @@
           <w:sz w:val="24"/>
           <w:szCs w:val="24"/>
         </w:rPr>
-        <w:t xml:space="preserve">Pour appeler une méthode à partir d’une classe qui n’a qu’un sprite unique, il faut créer le GroupeSingle. Ensuite créer l’instance qui appelle la classe. Enfin, ajouter dans le GroupeSingle l’instance. </w:t>
+        <w:t xml:space="preserve">Pour appeler une méthode à partir d’une classe qui n’a qu’un </w:t>
+      </w:r>
+      <w:proofErr w:type="spellStart"/>
+      <w:r>
+        <w:rPr>
+          <w:sz w:val="24"/>
+          <w:szCs w:val="24"/>
+        </w:rPr>
+        <w:t>sprite</w:t>
+      </w:r>
+      <w:proofErr w:type="spellEnd"/>
+      <w:r>
+        <w:rPr>
+          <w:sz w:val="24"/>
+          <w:szCs w:val="24"/>
+        </w:rPr>
+        <w:t xml:space="preserve"> unique, il faut créer le </w:t>
+      </w:r>
+      <w:proofErr w:type="spellStart"/>
+      <w:r>
+        <w:rPr>
+          <w:sz w:val="24"/>
+          <w:szCs w:val="24"/>
+        </w:rPr>
+        <w:t>GroupeSingle</w:t>
+      </w:r>
+      <w:proofErr w:type="spellEnd"/>
+      <w:r>
+        <w:rPr>
+          <w:sz w:val="24"/>
+          <w:szCs w:val="24"/>
+        </w:rPr>
+        <w:t xml:space="preserve">. Ensuite créer l’instance qui appelle la classe. Enfin, ajouter dans le </w:t>
+      </w:r>
+      <w:proofErr w:type="spellStart"/>
+      <w:r>
+        <w:rPr>
+          <w:sz w:val="24"/>
+          <w:szCs w:val="24"/>
+        </w:rPr>
+        <w:t>GroupeSingle</w:t>
+      </w:r>
+      <w:proofErr w:type="spellEnd"/>
+      <w:r>
+        <w:rPr>
+          <w:sz w:val="24"/>
+          <w:szCs w:val="24"/>
+        </w:rPr>
+        <w:t xml:space="preserve"> l’instance. </w:t>
       </w:r>
     </w:p>
     <w:p>
@@ -3091,14 +3909,87 @@
           <w:sz w:val="24"/>
           <w:szCs w:val="24"/>
         </w:rPr>
-        <w:t xml:space="preserve">La méthode reset_position() permet de ramener à la position initiale </w:t>
-      </w:r>
-      <w:r>
-        <w:rPr>
-          <w:sz w:val="24"/>
-          <w:szCs w:val="24"/>
-        </w:rPr>
-        <w:t xml:space="preserve">le joueur. La méthode .empty() efface les obstacles de la fenetre.  </w:t>
+        <w:t xml:space="preserve">La méthode </w:t>
+      </w:r>
+      <w:proofErr w:type="spellStart"/>
+      <w:r>
+        <w:rPr>
+          <w:sz w:val="24"/>
+          <w:szCs w:val="24"/>
+        </w:rPr>
+        <w:t>reset_</w:t>
+      </w:r>
+      <w:proofErr w:type="gramStart"/>
+      <w:r>
+        <w:rPr>
+          <w:sz w:val="24"/>
+          <w:szCs w:val="24"/>
+        </w:rPr>
+        <w:t>position</w:t>
+      </w:r>
+      <w:proofErr w:type="spellEnd"/>
+      <w:r>
+        <w:rPr>
+          <w:sz w:val="24"/>
+          <w:szCs w:val="24"/>
+        </w:rPr>
+        <w:t>(</w:t>
+      </w:r>
+      <w:proofErr w:type="gramEnd"/>
+      <w:r>
+        <w:rPr>
+          <w:sz w:val="24"/>
+          <w:szCs w:val="24"/>
+        </w:rPr>
+        <w:t xml:space="preserve">) permet de ramener à la position initiale </w:t>
+      </w:r>
+      <w:r>
+        <w:rPr>
+          <w:sz w:val="24"/>
+          <w:szCs w:val="24"/>
+        </w:rPr>
+        <w:t xml:space="preserve">le joueur. La </w:t>
+      </w:r>
+      <w:proofErr w:type="gramStart"/>
+      <w:r>
+        <w:rPr>
+          <w:sz w:val="24"/>
+          <w:szCs w:val="24"/>
+        </w:rPr>
+        <w:t>méthode .</w:t>
+      </w:r>
+      <w:proofErr w:type="spellStart"/>
+      <w:r>
+        <w:rPr>
+          <w:sz w:val="24"/>
+          <w:szCs w:val="24"/>
+        </w:rPr>
+        <w:t>empty</w:t>
+      </w:r>
+      <w:proofErr w:type="spellEnd"/>
+      <w:proofErr w:type="gramEnd"/>
+      <w:r>
+        <w:rPr>
+          <w:sz w:val="24"/>
+          <w:szCs w:val="24"/>
+        </w:rPr>
+        <w:t xml:space="preserve">() efface les obstacles de la </w:t>
+      </w:r>
+      <w:proofErr w:type="spellStart"/>
+      <w:r>
+        <w:rPr>
+          <w:sz w:val="24"/>
+          <w:szCs w:val="24"/>
+        </w:rPr>
+        <w:t>fenetre</w:t>
+      </w:r>
+      <w:proofErr w:type="spellEnd"/>
+      <w:r>
+        <w:rPr>
+          <w:sz w:val="24"/>
+          <w:szCs w:val="24"/>
+        </w:rPr>
+        <w:t xml:space="preserve">.  </w:t>
       </w:r>
     </w:p>
     <w:p>
@@ -3251,7 +4142,23 @@
           <w:sz w:val="24"/>
           <w:szCs w:val="24"/>
         </w:rPr>
-        <w:t xml:space="preserve">Le score dépend de l’état du jeu. S’il est actif (=pas de game over/pause), le score augmente en fonction du temps resté depuis le début de la partie. S’il est inactif, il faut le remettre à 0 </w:t>
+        <w:t xml:space="preserve">Le score dépend de l’état du jeu. S’il est actif (=pas de </w:t>
+      </w:r>
+      <w:proofErr w:type="spellStart"/>
+      <w:r>
+        <w:rPr>
+          <w:sz w:val="24"/>
+          <w:szCs w:val="24"/>
+        </w:rPr>
+        <w:t>game</w:t>
+      </w:r>
+      <w:proofErr w:type="spellEnd"/>
+      <w:r>
+        <w:rPr>
+          <w:sz w:val="24"/>
+          <w:szCs w:val="24"/>
+        </w:rPr>
+        <w:t xml:space="preserve"> over/pause), le score augmente en fonction du temps resté depuis le début de la partie. S’il est inactif, il faut le remettre à 0 </w:t>
       </w:r>
     </w:p>
     <w:p>
@@ -3380,6 +4287,563 @@
     </w:p>
     <w:p>
       <w:pPr>
+        <w:pStyle w:val="Paragraphedeliste"/>
+        <w:numPr>
+          <w:ilvl w:val="0"/>
+          <w:numId w:val="5"/>
+        </w:numPr>
+        <w:rPr>
+          <w:sz w:val="24"/>
+          <w:szCs w:val="24"/>
+        </w:rPr>
+      </w:pPr>
+      <w:r>
+        <w:rPr>
+          <w:sz w:val="24"/>
+          <w:szCs w:val="24"/>
+        </w:rPr>
+        <w:t xml:space="preserve">Mettre le projet sur </w:t>
+      </w:r>
+      <w:proofErr w:type="spellStart"/>
+      <w:r>
+        <w:rPr>
+          <w:sz w:val="24"/>
+          <w:szCs w:val="24"/>
+        </w:rPr>
+        <w:t>Github</w:t>
+      </w:r>
+      <w:proofErr w:type="spellEnd"/>
+    </w:p>
+    <w:p>
+      <w:pPr>
+        <w:rPr>
+          <w:sz w:val="24"/>
+          <w:szCs w:val="24"/>
+        </w:rPr>
+      </w:pPr>
+      <w:r>
+        <w:rPr>
+          <w:sz w:val="24"/>
+          <w:szCs w:val="24"/>
+        </w:rPr>
+        <w:t xml:space="preserve">Aller vers le projet </w:t>
+      </w:r>
+    </w:p>
+    <w:p>
+      <w:pPr>
+        <w:ind w:left="360"/>
+        <w:rPr>
+          <w:sz w:val="24"/>
+          <w:szCs w:val="24"/>
+        </w:rPr>
+      </w:pPr>
+    </w:p>
+    <w:p>
+      <w:pPr>
+        <w:ind w:left="360"/>
+        <w:rPr>
+          <w:sz w:val="24"/>
+          <w:szCs w:val="24"/>
+        </w:rPr>
+      </w:pPr>
+      <w:r>
+        <w:rPr>
+          <w:sz w:val="24"/>
+          <w:szCs w:val="24"/>
+        </w:rPr>
+        <w:drawing>
+          <wp:inline distT="0" distB="0" distL="0" distR="0" wp14:anchorId="60B2EE7B" wp14:editId="4B73C531">
+            <wp:extent cx="4867954" cy="3686689"/>
+            <wp:effectExtent l="0" t="0" r="8890" b="9525"/>
+            <wp:docPr id="1854717569" name="Image 1"/>
+            <wp:cNvGraphicFramePr>
+              <a:graphicFrameLocks xmlns:a="http://schemas.openxmlformats.org/drawingml/2006/main" noChangeAspect="1"/>
+            </wp:cNvGraphicFramePr>
+            <a:graphic xmlns:a="http://schemas.openxmlformats.org/drawingml/2006/main">
+              <a:graphicData uri="http://schemas.openxmlformats.org/drawingml/2006/picture">
+                <pic:pic xmlns:pic="http://schemas.openxmlformats.org/drawingml/2006/picture">
+                  <pic:nvPicPr>
+                    <pic:cNvPr id="1854717569" name=""/>
+                    <pic:cNvPicPr/>
+                  </pic:nvPicPr>
+                  <pic:blipFill>
+                    <a:blip r:embed="rId43"/>
+                    <a:stretch>
+                      <a:fillRect/>
+                    </a:stretch>
+                  </pic:blipFill>
+                  <pic:spPr>
+                    <a:xfrm>
+                      <a:off x="0" y="0"/>
+                      <a:ext cx="4867954" cy="3686689"/>
+                    </a:xfrm>
+                    <a:prstGeom prst="rect">
+                      <a:avLst/>
+                    </a:prstGeom>
+                  </pic:spPr>
+                </pic:pic>
+              </a:graphicData>
+            </a:graphic>
+          </wp:inline>
+        </w:drawing>
+      </w:r>
+    </w:p>
+    <w:p>
+      <w:pPr>
+        <w:ind w:left="360"/>
+        <w:rPr>
+          <w:sz w:val="24"/>
+          <w:szCs w:val="24"/>
+        </w:rPr>
+      </w:pPr>
+      <w:r>
+        <w:rPr>
+          <w:sz w:val="24"/>
+          <w:szCs w:val="24"/>
+        </w:rPr>
+        <w:drawing>
+          <wp:inline distT="0" distB="0" distL="0" distR="0" wp14:anchorId="68A753D3" wp14:editId="7647AB54">
+            <wp:extent cx="4925112" cy="1314633"/>
+            <wp:effectExtent l="0" t="0" r="8890" b="0"/>
+            <wp:docPr id="1989657664" name="Image 1"/>
+            <wp:cNvGraphicFramePr>
+              <a:graphicFrameLocks xmlns:a="http://schemas.openxmlformats.org/drawingml/2006/main" noChangeAspect="1"/>
+            </wp:cNvGraphicFramePr>
+            <a:graphic xmlns:a="http://schemas.openxmlformats.org/drawingml/2006/main">
+              <a:graphicData uri="http://schemas.openxmlformats.org/drawingml/2006/picture">
+                <pic:pic xmlns:pic="http://schemas.openxmlformats.org/drawingml/2006/picture">
+                  <pic:nvPicPr>
+                    <pic:cNvPr id="1989657664" name=""/>
+                    <pic:cNvPicPr/>
+                  </pic:nvPicPr>
+                  <pic:blipFill>
+                    <a:blip r:embed="rId44"/>
+                    <a:stretch>
+                      <a:fillRect/>
+                    </a:stretch>
+                  </pic:blipFill>
+                  <pic:spPr>
+                    <a:xfrm>
+                      <a:off x="0" y="0"/>
+                      <a:ext cx="4925112" cy="1314633"/>
+                    </a:xfrm>
+                    <a:prstGeom prst="rect">
+                      <a:avLst/>
+                    </a:prstGeom>
+                  </pic:spPr>
+                </pic:pic>
+              </a:graphicData>
+            </a:graphic>
+          </wp:inline>
+        </w:drawing>
+      </w:r>
+    </w:p>
+    <w:p>
+      <w:pPr>
+        <w:rPr>
+          <w:sz w:val="24"/>
+          <w:szCs w:val="24"/>
+        </w:rPr>
+      </w:pPr>
+      <w:r>
+        <w:rPr>
+          <w:sz w:val="24"/>
+          <w:szCs w:val="24"/>
+        </w:rPr>
+        <w:t xml:space="preserve">Initialiser le réquisitoire </w:t>
+      </w:r>
+    </w:p>
+    <w:p>
+      <w:pPr>
+        <w:rPr>
+          <w:sz w:val="24"/>
+          <w:szCs w:val="24"/>
+        </w:rPr>
+      </w:pPr>
+      <w:r>
+        <w:rPr>
+          <w:sz w:val="24"/>
+          <w:szCs w:val="24"/>
+        </w:rPr>
+        <w:drawing>
+          <wp:inline distT="0" distB="0" distL="0" distR="0" wp14:anchorId="2A85B995" wp14:editId="71A2CAC1">
+            <wp:extent cx="5760720" cy="630555"/>
+            <wp:effectExtent l="0" t="0" r="0" b="0"/>
+            <wp:docPr id="806226317" name="Image 1"/>
+            <wp:cNvGraphicFramePr>
+              <a:graphicFrameLocks xmlns:a="http://schemas.openxmlformats.org/drawingml/2006/main" noChangeAspect="1"/>
+            </wp:cNvGraphicFramePr>
+            <a:graphic xmlns:a="http://schemas.openxmlformats.org/drawingml/2006/main">
+              <a:graphicData uri="http://schemas.openxmlformats.org/drawingml/2006/picture">
+                <pic:pic xmlns:pic="http://schemas.openxmlformats.org/drawingml/2006/picture">
+                  <pic:nvPicPr>
+                    <pic:cNvPr id="806226317" name=""/>
+                    <pic:cNvPicPr/>
+                  </pic:nvPicPr>
+                  <pic:blipFill>
+                    <a:blip r:embed="rId45"/>
+                    <a:stretch>
+                      <a:fillRect/>
+                    </a:stretch>
+                  </pic:blipFill>
+                  <pic:spPr>
+                    <a:xfrm>
+                      <a:off x="0" y="0"/>
+                      <a:ext cx="5760720" cy="630555"/>
+                    </a:xfrm>
+                    <a:prstGeom prst="rect">
+                      <a:avLst/>
+                    </a:prstGeom>
+                  </pic:spPr>
+                </pic:pic>
+              </a:graphicData>
+            </a:graphic>
+          </wp:inline>
+        </w:drawing>
+      </w:r>
+    </w:p>
+    <w:p>
+      <w:pPr>
+        <w:rPr>
+          <w:sz w:val="24"/>
+          <w:szCs w:val="24"/>
+        </w:rPr>
+      </w:pPr>
+      <w:r>
+        <w:rPr>
+          <w:sz w:val="24"/>
+          <w:szCs w:val="24"/>
+        </w:rPr>
+        <w:t xml:space="preserve">Regarder quels fichiers ne sont pas suivis dans le </w:t>
+      </w:r>
+      <w:proofErr w:type="spellStart"/>
+      <w:r>
+        <w:rPr>
+          <w:sz w:val="24"/>
+          <w:szCs w:val="24"/>
+        </w:rPr>
+        <w:t>requisitoire</w:t>
+      </w:r>
+      <w:proofErr w:type="spellEnd"/>
+    </w:p>
+    <w:p>
+      <w:pPr>
+        <w:rPr>
+          <w:sz w:val="24"/>
+          <w:szCs w:val="24"/>
+        </w:rPr>
+      </w:pPr>
+      <w:r>
+        <w:rPr>
+          <w:sz w:val="24"/>
+          <w:szCs w:val="24"/>
+        </w:rPr>
+        <w:lastRenderedPageBreak/>
+        <w:drawing>
+          <wp:inline distT="0" distB="0" distL="0" distR="0" wp14:anchorId="2FCAB290" wp14:editId="0E3118C1">
+            <wp:extent cx="5611008" cy="2067213"/>
+            <wp:effectExtent l="0" t="0" r="8890" b="9525"/>
+            <wp:docPr id="1463730825" name="Image 1"/>
+            <wp:cNvGraphicFramePr>
+              <a:graphicFrameLocks xmlns:a="http://schemas.openxmlformats.org/drawingml/2006/main" noChangeAspect="1"/>
+            </wp:cNvGraphicFramePr>
+            <a:graphic xmlns:a="http://schemas.openxmlformats.org/drawingml/2006/main">
+              <a:graphicData uri="http://schemas.openxmlformats.org/drawingml/2006/picture">
+                <pic:pic xmlns:pic="http://schemas.openxmlformats.org/drawingml/2006/picture">
+                  <pic:nvPicPr>
+                    <pic:cNvPr id="1463730825" name=""/>
+                    <pic:cNvPicPr/>
+                  </pic:nvPicPr>
+                  <pic:blipFill>
+                    <a:blip r:embed="rId46"/>
+                    <a:stretch>
+                      <a:fillRect/>
+                    </a:stretch>
+                  </pic:blipFill>
+                  <pic:spPr>
+                    <a:xfrm>
+                      <a:off x="0" y="0"/>
+                      <a:ext cx="5611008" cy="2067213"/>
+                    </a:xfrm>
+                    <a:prstGeom prst="rect">
+                      <a:avLst/>
+                    </a:prstGeom>
+                  </pic:spPr>
+                </pic:pic>
+              </a:graphicData>
+            </a:graphic>
+          </wp:inline>
+        </w:drawing>
+      </w:r>
+    </w:p>
+    <w:p>
+      <w:pPr>
+        <w:rPr>
+          <w:sz w:val="24"/>
+          <w:szCs w:val="24"/>
+        </w:rPr>
+      </w:pPr>
+      <w:r>
+        <w:rPr>
+          <w:sz w:val="24"/>
+          <w:szCs w:val="24"/>
+        </w:rPr>
+        <w:t xml:space="preserve">Ajouter les nouveaux changements/fichiers au </w:t>
+      </w:r>
+      <w:proofErr w:type="spellStart"/>
+      <w:r>
+        <w:rPr>
+          <w:sz w:val="24"/>
+          <w:szCs w:val="24"/>
+        </w:rPr>
+        <w:t>requisitoire</w:t>
+      </w:r>
+      <w:proofErr w:type="spellEnd"/>
+      <w:r>
+        <w:rPr>
+          <w:sz w:val="24"/>
+          <w:szCs w:val="24"/>
+        </w:rPr>
+        <w:t xml:space="preserve"> </w:t>
+      </w:r>
+    </w:p>
+    <w:p>
+      <w:pPr>
+        <w:rPr>
+          <w:sz w:val="24"/>
+          <w:szCs w:val="24"/>
+        </w:rPr>
+      </w:pPr>
+      <w:r>
+        <w:rPr>
+          <w:sz w:val="24"/>
+          <w:szCs w:val="24"/>
+        </w:rPr>
+        <w:drawing>
+          <wp:inline distT="0" distB="0" distL="0" distR="0" wp14:anchorId="7FAE46FE" wp14:editId="4250D8C9">
+            <wp:extent cx="5760720" cy="845185"/>
+            <wp:effectExtent l="0" t="0" r="0" b="0"/>
+            <wp:docPr id="1007209225" name="Image 1"/>
+            <wp:cNvGraphicFramePr>
+              <a:graphicFrameLocks xmlns:a="http://schemas.openxmlformats.org/drawingml/2006/main" noChangeAspect="1"/>
+            </wp:cNvGraphicFramePr>
+            <a:graphic xmlns:a="http://schemas.openxmlformats.org/drawingml/2006/main">
+              <a:graphicData uri="http://schemas.openxmlformats.org/drawingml/2006/picture">
+                <pic:pic xmlns:pic="http://schemas.openxmlformats.org/drawingml/2006/picture">
+                  <pic:nvPicPr>
+                    <pic:cNvPr id="1007209225" name=""/>
+                    <pic:cNvPicPr/>
+                  </pic:nvPicPr>
+                  <pic:blipFill>
+                    <a:blip r:embed="rId47"/>
+                    <a:stretch>
+                      <a:fillRect/>
+                    </a:stretch>
+                  </pic:blipFill>
+                  <pic:spPr>
+                    <a:xfrm>
+                      <a:off x="0" y="0"/>
+                      <a:ext cx="5760720" cy="845185"/>
+                    </a:xfrm>
+                    <a:prstGeom prst="rect">
+                      <a:avLst/>
+                    </a:prstGeom>
+                  </pic:spPr>
+                </pic:pic>
+              </a:graphicData>
+            </a:graphic>
+          </wp:inline>
+        </w:drawing>
+      </w:r>
+    </w:p>
+    <w:p>
+      <w:pPr>
+        <w:rPr>
+          <w:sz w:val="24"/>
+          <w:szCs w:val="24"/>
+        </w:rPr>
+      </w:pPr>
+      <w:r>
+        <w:rPr>
+          <w:sz w:val="24"/>
+          <w:szCs w:val="24"/>
+        </w:rPr>
+        <w:t>Créer un commit montrant les changements qu’apporte le nouveau fichier/dossier ou sa modification</w:t>
+      </w:r>
+    </w:p>
+    <w:p>
+      <w:pPr>
+        <w:rPr>
+          <w:sz w:val="24"/>
+          <w:szCs w:val="24"/>
+        </w:rPr>
+      </w:pPr>
+      <w:r>
+        <w:rPr>
+          <w:sz w:val="24"/>
+          <w:szCs w:val="24"/>
+        </w:rPr>
+        <w:drawing>
+          <wp:inline distT="0" distB="0" distL="0" distR="0" wp14:anchorId="722F0C5E" wp14:editId="0245B92C">
+            <wp:extent cx="5760720" cy="3633470"/>
+            <wp:effectExtent l="0" t="0" r="0" b="0"/>
+            <wp:docPr id="2044407465" name="Image 1"/>
+            <wp:cNvGraphicFramePr>
+              <a:graphicFrameLocks xmlns:a="http://schemas.openxmlformats.org/drawingml/2006/main" noChangeAspect="1"/>
+            </wp:cNvGraphicFramePr>
+            <a:graphic xmlns:a="http://schemas.openxmlformats.org/drawingml/2006/main">
+              <a:graphicData uri="http://schemas.openxmlformats.org/drawingml/2006/picture">
+                <pic:pic xmlns:pic="http://schemas.openxmlformats.org/drawingml/2006/picture">
+                  <pic:nvPicPr>
+                    <pic:cNvPr id="2044407465" name=""/>
+                    <pic:cNvPicPr/>
+                  </pic:nvPicPr>
+                  <pic:blipFill>
+                    <a:blip r:embed="rId48"/>
+                    <a:stretch>
+                      <a:fillRect/>
+                    </a:stretch>
+                  </pic:blipFill>
+                  <pic:spPr>
+                    <a:xfrm>
+                      <a:off x="0" y="0"/>
+                      <a:ext cx="5760720" cy="3633470"/>
+                    </a:xfrm>
+                    <a:prstGeom prst="rect">
+                      <a:avLst/>
+                    </a:prstGeom>
+                  </pic:spPr>
+                </pic:pic>
+              </a:graphicData>
+            </a:graphic>
+          </wp:inline>
+        </w:drawing>
+      </w:r>
+    </w:p>
+    <w:p>
+      <w:pPr>
+        <w:rPr>
+          <w:sz w:val="24"/>
+          <w:szCs w:val="24"/>
+        </w:rPr>
+      </w:pPr>
+      <w:r>
+        <w:rPr>
+          <w:sz w:val="24"/>
+          <w:szCs w:val="24"/>
+        </w:rPr>
+        <w:t xml:space="preserve">Regarder le compte rendu de tous les changements fait dans le fichier avec l’auteur des changements identifiables avec son ID </w:t>
+      </w:r>
+    </w:p>
+    <w:p>
+      <w:pPr>
+        <w:rPr>
+          <w:sz w:val="24"/>
+          <w:szCs w:val="24"/>
+        </w:rPr>
+      </w:pPr>
+      <w:r>
+        <w:rPr>
+          <w:sz w:val="24"/>
+          <w:szCs w:val="24"/>
+        </w:rPr>
+        <w:lastRenderedPageBreak/>
+        <w:drawing>
+          <wp:inline distT="0" distB="0" distL="0" distR="0" wp14:anchorId="5236B224" wp14:editId="175CED6A">
+            <wp:extent cx="4458322" cy="1066949"/>
+            <wp:effectExtent l="0" t="0" r="0" b="0"/>
+            <wp:docPr id="248197311" name="Image 1"/>
+            <wp:cNvGraphicFramePr>
+              <a:graphicFrameLocks xmlns:a="http://schemas.openxmlformats.org/drawingml/2006/main" noChangeAspect="1"/>
+            </wp:cNvGraphicFramePr>
+            <a:graphic xmlns:a="http://schemas.openxmlformats.org/drawingml/2006/main">
+              <a:graphicData uri="http://schemas.openxmlformats.org/drawingml/2006/picture">
+                <pic:pic xmlns:pic="http://schemas.openxmlformats.org/drawingml/2006/picture">
+                  <pic:nvPicPr>
+                    <pic:cNvPr id="248197311" name=""/>
+                    <pic:cNvPicPr/>
+                  </pic:nvPicPr>
+                  <pic:blipFill>
+                    <a:blip r:embed="rId49"/>
+                    <a:stretch>
+                      <a:fillRect/>
+                    </a:stretch>
+                  </pic:blipFill>
+                  <pic:spPr>
+                    <a:xfrm>
+                      <a:off x="0" y="0"/>
+                      <a:ext cx="4458322" cy="1066949"/>
+                    </a:xfrm>
+                    <a:prstGeom prst="rect">
+                      <a:avLst/>
+                    </a:prstGeom>
+                  </pic:spPr>
+                </pic:pic>
+              </a:graphicData>
+            </a:graphic>
+          </wp:inline>
+        </w:drawing>
+      </w:r>
+    </w:p>
+    <w:p>
+      <w:pPr>
+        <w:rPr>
+          <w:sz w:val="24"/>
+          <w:szCs w:val="24"/>
+        </w:rPr>
+      </w:pPr>
+      <w:r>
+        <w:rPr>
+          <w:sz w:val="24"/>
+          <w:szCs w:val="24"/>
+        </w:rPr>
+        <w:drawing>
+          <wp:inline distT="0" distB="0" distL="0" distR="0" wp14:anchorId="381921AF" wp14:editId="2C727F3F">
+            <wp:extent cx="5760720" cy="716915"/>
+            <wp:effectExtent l="0" t="0" r="0" b="0"/>
+            <wp:docPr id="48236299" name="Image 1"/>
+            <wp:cNvGraphicFramePr>
+              <a:graphicFrameLocks xmlns:a="http://schemas.openxmlformats.org/drawingml/2006/main" noChangeAspect="1"/>
+            </wp:cNvGraphicFramePr>
+            <a:graphic xmlns:a="http://schemas.openxmlformats.org/drawingml/2006/main">
+              <a:graphicData uri="http://schemas.openxmlformats.org/drawingml/2006/picture">
+                <pic:pic xmlns:pic="http://schemas.openxmlformats.org/drawingml/2006/picture">
+                  <pic:nvPicPr>
+                    <pic:cNvPr id="48236299" name=""/>
+                    <pic:cNvPicPr/>
+                  </pic:nvPicPr>
+                  <pic:blipFill>
+                    <a:blip r:embed="rId50"/>
+                    <a:stretch>
+                      <a:fillRect/>
+                    </a:stretch>
+                  </pic:blipFill>
+                  <pic:spPr>
+                    <a:xfrm>
+                      <a:off x="0" y="0"/>
+                      <a:ext cx="5760720" cy="716915"/>
+                    </a:xfrm>
+                    <a:prstGeom prst="rect">
+                      <a:avLst/>
+                    </a:prstGeom>
+                  </pic:spPr>
+                </pic:pic>
+              </a:graphicData>
+            </a:graphic>
+          </wp:inline>
+        </w:drawing>
+      </w:r>
+    </w:p>
+    <w:p>
+      <w:pPr>
+        <w:rPr>
+          <w:sz w:val="24"/>
+          <w:szCs w:val="24"/>
+        </w:rPr>
+      </w:pPr>
+    </w:p>
+    <w:p>
+      <w:pPr>
         <w:rPr>
           <w:sz w:val="24"/>
           <w:szCs w:val="24"/>
@@ -3405,12 +4869,21 @@
           <w:szCs w:val="24"/>
         </w:rPr>
       </w:pPr>
-      <w:r>
-        <w:rPr>
-          <w:sz w:val="24"/>
-          <w:szCs w:val="24"/>
-        </w:rPr>
-        <w:t xml:space="preserve">Revision sur les notions de OOP </w:t>
+      <w:proofErr w:type="spellStart"/>
+      <w:r>
+        <w:rPr>
+          <w:sz w:val="24"/>
+          <w:szCs w:val="24"/>
+        </w:rPr>
+        <w:t>Revision</w:t>
+      </w:r>
+      <w:proofErr w:type="spellEnd"/>
+      <w:r>
+        <w:rPr>
+          <w:sz w:val="24"/>
+          <w:szCs w:val="24"/>
+        </w:rPr>
+        <w:t xml:space="preserve"> sur les notions de OOP </w:t>
       </w:r>
     </w:p>
     <w:p>
@@ -3425,12 +4898,21 @@
           <w:szCs w:val="24"/>
         </w:rPr>
       </w:pPr>
-      <w:r>
-        <w:rPr>
-          <w:sz w:val="24"/>
-          <w:szCs w:val="24"/>
-        </w:rPr>
-        <w:t xml:space="preserve">Decouverte d’une librairie Python </w:t>
+      <w:proofErr w:type="spellStart"/>
+      <w:r>
+        <w:rPr>
+          <w:sz w:val="24"/>
+          <w:szCs w:val="24"/>
+        </w:rPr>
+        <w:t>Decouverte</w:t>
+      </w:r>
+      <w:proofErr w:type="spellEnd"/>
+      <w:r>
+        <w:rPr>
+          <w:sz w:val="24"/>
+          <w:szCs w:val="24"/>
+        </w:rPr>
+        <w:t xml:space="preserve"> d’une librairie Python </w:t>
       </w:r>
     </w:p>
     <w:p>
@@ -3445,12 +4927,21 @@
           <w:szCs w:val="24"/>
         </w:rPr>
       </w:pPr>
-      <w:r>
-        <w:rPr>
-          <w:sz w:val="24"/>
-          <w:szCs w:val="24"/>
-        </w:rPr>
-        <w:t xml:space="preserve">Revision sur les listes </w:t>
+      <w:proofErr w:type="spellStart"/>
+      <w:r>
+        <w:rPr>
+          <w:sz w:val="24"/>
+          <w:szCs w:val="24"/>
+        </w:rPr>
+        <w:t>Revision</w:t>
+      </w:r>
+      <w:proofErr w:type="spellEnd"/>
+      <w:r>
+        <w:rPr>
+          <w:sz w:val="24"/>
+          <w:szCs w:val="24"/>
+        </w:rPr>
+        <w:t xml:space="preserve"> sur les listes </w:t>
       </w:r>
     </w:p>
     <w:p>
@@ -3465,12 +4956,21 @@
           <w:szCs w:val="24"/>
         </w:rPr>
       </w:pPr>
-      <w:r>
-        <w:rPr>
-          <w:sz w:val="24"/>
-          <w:szCs w:val="24"/>
-        </w:rPr>
-        <w:t>Revision sur les conditions if </w:t>
+      <w:proofErr w:type="spellStart"/>
+      <w:r>
+        <w:rPr>
+          <w:sz w:val="24"/>
+          <w:szCs w:val="24"/>
+        </w:rPr>
+        <w:t>Revision</w:t>
+      </w:r>
+      <w:proofErr w:type="spellEnd"/>
+      <w:r>
+        <w:rPr>
+          <w:sz w:val="24"/>
+          <w:szCs w:val="24"/>
+        </w:rPr>
+        <w:t xml:space="preserve"> sur les conditions if </w:t>
       </w:r>
     </w:p>
     <w:p>

</xml_diff>

<commit_message>
Ajout d'informations dans le compte rendu doc (II. Utilisation de git)(1)
</commit_message>
<xml_diff>
--- a/Space_Game.docx
+++ b/Space_Game.docx
@@ -4822,6 +4822,119 @@
                     <a:xfrm>
                       <a:off x="0" y="0"/>
                       <a:ext cx="5760720" cy="716915"/>
+                    </a:xfrm>
+                    <a:prstGeom prst="rect">
+                      <a:avLst/>
+                    </a:prstGeom>
+                  </pic:spPr>
+                </pic:pic>
+              </a:graphicData>
+            </a:graphic>
+          </wp:inline>
+        </w:drawing>
+      </w:r>
+    </w:p>
+    <w:p>
+      <w:pPr>
+        <w:rPr>
+          <w:sz w:val="24"/>
+          <w:szCs w:val="24"/>
+        </w:rPr>
+      </w:pPr>
+      <w:r>
+        <w:rPr>
+          <w:sz w:val="24"/>
+          <w:szCs w:val="24"/>
+        </w:rPr>
+        <w:t>Faire suivre les fichiers modifiés et leur ajouter un commentaire</w:t>
+      </w:r>
+    </w:p>
+    <w:p>
+      <w:pPr>
+        <w:rPr>
+          <w:sz w:val="24"/>
+          <w:szCs w:val="24"/>
+        </w:rPr>
+      </w:pPr>
+      <w:r>
+        <w:rPr>
+          <w:sz w:val="24"/>
+          <w:szCs w:val="24"/>
+        </w:rPr>
+        <w:drawing>
+          <wp:inline distT="0" distB="0" distL="0" distR="0" wp14:anchorId="6340FB13" wp14:editId="0C2829C2">
+            <wp:extent cx="5760720" cy="1783715"/>
+            <wp:effectExtent l="0" t="0" r="0" b="0"/>
+            <wp:docPr id="1303732608" name="Image 1"/>
+            <wp:cNvGraphicFramePr>
+              <a:graphicFrameLocks xmlns:a="http://schemas.openxmlformats.org/drawingml/2006/main" noChangeAspect="1"/>
+            </wp:cNvGraphicFramePr>
+            <a:graphic xmlns:a="http://schemas.openxmlformats.org/drawingml/2006/main">
+              <a:graphicData uri="http://schemas.openxmlformats.org/drawingml/2006/picture">
+                <pic:pic xmlns:pic="http://schemas.openxmlformats.org/drawingml/2006/picture">
+                  <pic:nvPicPr>
+                    <pic:cNvPr id="1303732608" name=""/>
+                    <pic:cNvPicPr/>
+                  </pic:nvPicPr>
+                  <pic:blipFill>
+                    <a:blip r:embed="rId51"/>
+                    <a:stretch>
+                      <a:fillRect/>
+                    </a:stretch>
+                  </pic:blipFill>
+                  <pic:spPr>
+                    <a:xfrm>
+                      <a:off x="0" y="0"/>
+                      <a:ext cx="5760720" cy="1783715"/>
+                    </a:xfrm>
+                    <a:prstGeom prst="rect">
+                      <a:avLst/>
+                    </a:prstGeom>
+                  </pic:spPr>
+                </pic:pic>
+              </a:graphicData>
+            </a:graphic>
+          </wp:inline>
+        </w:drawing>
+      </w:r>
+    </w:p>
+    <w:p>
+      <w:pPr>
+        <w:rPr>
+          <w:sz w:val="24"/>
+          <w:szCs w:val="24"/>
+        </w:rPr>
+      </w:pPr>
+      <w:r>
+        <w:rPr>
+          <w:sz w:val="24"/>
+          <w:szCs w:val="24"/>
+        </w:rPr>
+        <w:drawing>
+          <wp:inline distT="0" distB="0" distL="0" distR="0" wp14:anchorId="68D11926" wp14:editId="254B6757">
+            <wp:extent cx="5760720" cy="802005"/>
+            <wp:effectExtent l="0" t="0" r="0" b="0"/>
+            <wp:docPr id="48187163" name="Image 1"/>
+            <wp:cNvGraphicFramePr>
+              <a:graphicFrameLocks xmlns:a="http://schemas.openxmlformats.org/drawingml/2006/main" noChangeAspect="1"/>
+            </wp:cNvGraphicFramePr>
+            <a:graphic xmlns:a="http://schemas.openxmlformats.org/drawingml/2006/main">
+              <a:graphicData uri="http://schemas.openxmlformats.org/drawingml/2006/picture">
+                <pic:pic xmlns:pic="http://schemas.openxmlformats.org/drawingml/2006/picture">
+                  <pic:nvPicPr>
+                    <pic:cNvPr id="48187163" name=""/>
+                    <pic:cNvPicPr/>
+                  </pic:nvPicPr>
+                  <pic:blipFill>
+                    <a:blip r:embed="rId52"/>
+                    <a:stretch>
+                      <a:fillRect/>
+                    </a:stretch>
+                  </pic:blipFill>
+                  <pic:spPr>
+                    <a:xfrm>
+                      <a:off x="0" y="0"/>
+                      <a:ext cx="5760720" cy="802005"/>
                     </a:xfrm>
                     <a:prstGeom prst="rect">
                       <a:avLst/>

</xml_diff>

<commit_message>
Ajout d'informations dans le compte rendu doc (II. Utilisation de git)(2)
</commit_message>
<xml_diff>
--- a/Space_Game.docx
+++ b/Space_Game.docx
@@ -6,13 +6,8 @@
       <w:pPr>
         <w:jc w:val="center"/>
       </w:pPr>
-      <w:proofErr w:type="spellStart"/>
-      <w:r>
-        <w:t>Space</w:t>
-      </w:r>
-      <w:proofErr w:type="spellEnd"/>
-      <w:r>
-        <w:t xml:space="preserve"> Game </w:t>
+      <w:r>
+        <w:t xml:space="preserve">Space Game </w:t>
       </w:r>
     </w:p>
     <w:p/>
@@ -55,15 +50,7 @@
         <w:t>Être</w:t>
       </w:r>
       <w:r>
-        <w:t xml:space="preserve"> capable de créer une classe Joueur, une classe </w:t>
-      </w:r>
-      <w:proofErr w:type="spellStart"/>
-      <w:r>
-        <w:t>Asteroids</w:t>
-      </w:r>
-      <w:proofErr w:type="spellEnd"/>
-      <w:r>
-        <w:t xml:space="preserve"> suivi de leurs attributs (OOP)</w:t>
+        <w:t xml:space="preserve"> capable de créer une classe Joueur, une classe Asteroids suivi de leurs attributs (OOP)</w:t>
       </w:r>
     </w:p>
     <w:p>
@@ -576,15 +563,7 @@
         </w:drawing>
       </w:r>
       <w:r>
-        <w:t xml:space="preserve">Revenir sur </w:t>
-      </w:r>
-      <w:proofErr w:type="spellStart"/>
-      <w:r>
-        <w:t>PyCharm</w:t>
-      </w:r>
-      <w:proofErr w:type="spellEnd"/>
-      <w:r>
-        <w:t xml:space="preserve"> et écrire ces lignes afin insérer les surfaces régulières nécessaires pour afficher l’arrière-plan (ici l’espace et la terre)  </w:t>
+        <w:t xml:space="preserve">Revenir sur PyCharm et écrire ces lignes afin insérer les surfaces régulières nécessaires pour afficher l’arrière-plan (ici l’espace et la terre)  </w:t>
       </w:r>
       <w:r>
         <w:rPr>
@@ -754,15 +733,7 @@
     <w:p/>
     <w:p>
       <w:r>
-        <w:t xml:space="preserve">La méthode </w:t>
-      </w:r>
-      <w:proofErr w:type="spellStart"/>
-      <w:r>
-        <w:t>joueur_controles</w:t>
-      </w:r>
-      <w:proofErr w:type="spellEnd"/>
-      <w:r>
-        <w:t xml:space="preserve"> permet de créer les conditions nécessaires pour déplacer le joueur : il ne doit pas sortir de l’écran. Dans notre jeu, il ne peut se déplacer que de haut en bas. </w:t>
+        <w:t xml:space="preserve">La méthode joueur_controles permet de créer les conditions nécessaires pour déplacer le joueur : il ne doit pas sortir de l’écran. Dans notre jeu, il ne peut se déplacer que de haut en bas. </w:t>
       </w:r>
     </w:p>
     <w:p>
@@ -809,15 +780,7 @@
     </w:p>
     <w:p>
       <w:r>
-        <w:t xml:space="preserve">La méthode update permet de grouper toutes les </w:t>
-      </w:r>
-      <w:proofErr w:type="spellStart"/>
-      <w:r>
-        <w:t>methodes</w:t>
-      </w:r>
-      <w:proofErr w:type="spellEnd"/>
-      <w:r>
-        <w:t xml:space="preserve"> en une seule pour des raisons de lisibilité (éviter d’utiliser trop d’appel de méthodes)</w:t>
+        <w:t>La méthode update permet de grouper toutes les methodes en une seule pour des raisons de lisibilité (éviter d’utiliser trop d’appel de méthodes)</w:t>
       </w:r>
       <w:r>
         <w:t xml:space="preserve">. A mettre après toutes les méthodes. </w:t>
@@ -1129,7 +1092,6 @@
         </w:rPr>
         <w:t xml:space="preserve">Une fois ceci fait, affecter les fonctions à la variable joueur. </w:t>
       </w:r>
-      <w:proofErr w:type="spellStart"/>
       <w:proofErr w:type="gramStart"/>
       <w:r>
         <w:rPr>
@@ -1138,62 +1100,13 @@
         </w:rPr>
         <w:t>Pygame.sprite.GroupSingle</w:t>
       </w:r>
-      <w:proofErr w:type="spellEnd"/>
       <w:proofErr w:type="gramEnd"/>
       <w:r>
         <w:rPr>
           <w:sz w:val="24"/>
           <w:szCs w:val="24"/>
         </w:rPr>
-        <w:t xml:space="preserve">() n’affecte qu’un </w:t>
-      </w:r>
-      <w:proofErr w:type="spellStart"/>
-      <w:r>
-        <w:rPr>
-          <w:sz w:val="24"/>
-          <w:szCs w:val="24"/>
-        </w:rPr>
-        <w:t>sprite</w:t>
-      </w:r>
-      <w:proofErr w:type="spellEnd"/>
-      <w:r>
-        <w:rPr>
-          <w:sz w:val="24"/>
-          <w:szCs w:val="24"/>
-        </w:rPr>
-        <w:t xml:space="preserve"> (celui du joueur) tandis que </w:t>
-      </w:r>
-      <w:proofErr w:type="spellStart"/>
-      <w:r>
-        <w:rPr>
-          <w:sz w:val="24"/>
-          <w:szCs w:val="24"/>
-        </w:rPr>
-        <w:t>Pygame.spriteGroup</w:t>
-      </w:r>
-      <w:proofErr w:type="spellEnd"/>
-      <w:r>
-        <w:rPr>
-          <w:sz w:val="24"/>
-          <w:szCs w:val="24"/>
-        </w:rPr>
-        <w:t xml:space="preserve">() affecte plusieurs </w:t>
-      </w:r>
-      <w:proofErr w:type="spellStart"/>
-      <w:r>
-        <w:rPr>
-          <w:sz w:val="24"/>
-          <w:szCs w:val="24"/>
-        </w:rPr>
-        <w:t>spirte</w:t>
-      </w:r>
-      <w:proofErr w:type="spellEnd"/>
-      <w:r>
-        <w:rPr>
-          <w:sz w:val="24"/>
-          <w:szCs w:val="24"/>
-        </w:rPr>
-        <w:t xml:space="preserve"> (ceux des ennemis) </w:t>
+        <w:t xml:space="preserve">() n’affecte qu’un sprite (celui du joueur) tandis que Pygame.spriteGroup() affecte plusieurs spirte (ceux des ennemis) </w:t>
       </w:r>
     </w:p>
     <w:p>
@@ -1258,23 +1171,7 @@
           <w:sz w:val="24"/>
           <w:szCs w:val="24"/>
         </w:rPr>
-        <w:t xml:space="preserve">Dans la boucle </w:t>
-      </w:r>
-      <w:proofErr w:type="spellStart"/>
-      <w:r>
-        <w:rPr>
-          <w:sz w:val="24"/>
-          <w:szCs w:val="24"/>
-        </w:rPr>
-        <w:t>True</w:t>
-      </w:r>
-      <w:proofErr w:type="spellEnd"/>
-      <w:r>
-        <w:rPr>
-          <w:sz w:val="24"/>
-          <w:szCs w:val="24"/>
-        </w:rPr>
-        <w:t xml:space="preserve">, appeler les fonctions. </w:t>
+        <w:t xml:space="preserve">Dans la boucle True, appeler les fonctions. </w:t>
       </w:r>
     </w:p>
     <w:p>
@@ -1427,7 +1324,6 @@
         </w:rPr>
         <w:t xml:space="preserve">La fonction </w:t>
       </w:r>
-      <w:proofErr w:type="spellStart"/>
       <w:proofErr w:type="gramStart"/>
       <w:r>
         <w:rPr>
@@ -1442,63 +1338,7 @@
           <w:sz w:val="24"/>
           <w:szCs w:val="24"/>
         </w:rPr>
-        <w:t>.spritecollide</w:t>
-      </w:r>
-      <w:proofErr w:type="spellEnd"/>
-      <w:r>
-        <w:rPr>
-          <w:sz w:val="24"/>
-          <w:szCs w:val="24"/>
-        </w:rPr>
-        <w:t xml:space="preserve">() retourne tous les </w:t>
-      </w:r>
-      <w:proofErr w:type="spellStart"/>
-      <w:r>
-        <w:rPr>
-          <w:sz w:val="24"/>
-          <w:szCs w:val="24"/>
-        </w:rPr>
-        <w:t>sprites</w:t>
-      </w:r>
-      <w:proofErr w:type="spellEnd"/>
-      <w:r>
-        <w:rPr>
-          <w:sz w:val="24"/>
-          <w:szCs w:val="24"/>
-        </w:rPr>
-        <w:t xml:space="preserve"> qui ont des collisions. Elle a ici 4 arguments : le </w:t>
-      </w:r>
-      <w:proofErr w:type="spellStart"/>
-      <w:r>
-        <w:rPr>
-          <w:sz w:val="24"/>
-          <w:szCs w:val="24"/>
-        </w:rPr>
-        <w:t>sprite</w:t>
-      </w:r>
-      <w:proofErr w:type="spellEnd"/>
-      <w:r>
-        <w:rPr>
-          <w:sz w:val="24"/>
-          <w:szCs w:val="24"/>
-        </w:rPr>
-        <w:t xml:space="preserve"> du joueur, la classe </w:t>
-      </w:r>
-      <w:proofErr w:type="spellStart"/>
-      <w:r>
-        <w:rPr>
-          <w:sz w:val="24"/>
-          <w:szCs w:val="24"/>
-        </w:rPr>
-        <w:t>petit_asteroide</w:t>
-      </w:r>
-      <w:proofErr w:type="spellEnd"/>
-      <w:r>
-        <w:rPr>
-          <w:sz w:val="24"/>
-          <w:szCs w:val="24"/>
-        </w:rPr>
-        <w:t>, la valeur</w:t>
+        <w:t>.spritecollide() retourne tous les sprites qui ont des collisions. Elle a ici 4 arguments : le sprite du joueur, la classe petit_asteroide, la valeur</w:t>
       </w:r>
       <w:r>
         <w:rPr>
@@ -1507,7 +1347,6 @@
         </w:rPr>
         <w:t xml:space="preserve"> booléenne False et </w:t>
       </w:r>
-      <w:proofErr w:type="spellStart"/>
       <w:proofErr w:type="gramStart"/>
       <w:r>
         <w:rPr>
@@ -1522,15 +1361,7 @@
           <w:sz w:val="24"/>
           <w:szCs w:val="24"/>
         </w:rPr>
-        <w:t>.collide_mask</w:t>
-      </w:r>
-      <w:proofErr w:type="spellEnd"/>
-      <w:r>
-        <w:rPr>
-          <w:sz w:val="24"/>
-          <w:szCs w:val="24"/>
-        </w:rPr>
-        <w:t xml:space="preserve"> permettant qu’il y ait une collision masque par masque et non par rectangle. S’il y a une détection de collision, la valeur False sera retourné à une variable. </w:t>
+        <w:t xml:space="preserve">.collide_mask permettant qu’il y ait une collision masque par masque et non par rectangle. S’il y a une détection de collision, la valeur False sera retourné à une variable. </w:t>
       </w:r>
     </w:p>
     <w:p>
@@ -1614,22 +1445,13 @@
         <w:lastRenderedPageBreak/>
         <w:t xml:space="preserve">La condition if </w:t>
       </w:r>
-      <w:proofErr w:type="spellStart"/>
       <w:proofErr w:type="gramStart"/>
       <w:r>
         <w:rPr>
           <w:sz w:val="24"/>
           <w:szCs w:val="24"/>
         </w:rPr>
-        <w:t>JeuActif</w:t>
-      </w:r>
-      <w:proofErr w:type="spellEnd"/>
-      <w:r>
-        <w:rPr>
-          <w:sz w:val="24"/>
-          <w:szCs w:val="24"/>
-        </w:rPr>
-        <w:t>:</w:t>
+        <w:t>JeuActif:</w:t>
       </w:r>
       <w:proofErr w:type="gramEnd"/>
       <w:r>
@@ -1637,39 +1459,7 @@
           <w:sz w:val="24"/>
           <w:szCs w:val="24"/>
         </w:rPr>
-        <w:t xml:space="preserve"> permet d’afficher le jeu dans des conditions normales quand il fonctionne. Le jeu doit s’arrêter de fonctionner quand il y a collision. Affecter à la variable </w:t>
-      </w:r>
-      <w:proofErr w:type="spellStart"/>
-      <w:r>
-        <w:rPr>
-          <w:sz w:val="24"/>
-          <w:szCs w:val="24"/>
-        </w:rPr>
-        <w:t>JeuActif</w:t>
-      </w:r>
-      <w:proofErr w:type="spellEnd"/>
-      <w:r>
-        <w:rPr>
-          <w:sz w:val="24"/>
-          <w:szCs w:val="24"/>
-        </w:rPr>
-        <w:t xml:space="preserve"> la fonction </w:t>
-      </w:r>
-      <w:proofErr w:type="spellStart"/>
-      <w:r>
-        <w:rPr>
-          <w:sz w:val="24"/>
-          <w:szCs w:val="24"/>
-        </w:rPr>
-        <w:t>collision_sprite</w:t>
-      </w:r>
-      <w:proofErr w:type="spellEnd"/>
-      <w:r>
-        <w:rPr>
-          <w:sz w:val="24"/>
-          <w:szCs w:val="24"/>
-        </w:rPr>
-        <w:t xml:space="preserve">, qui aura la valeur False, arrêtant le jeu. </w:t>
+        <w:t xml:space="preserve"> permet d’afficher le jeu dans des conditions normales quand il fonctionne. Le jeu doit s’arrêter de fonctionner quand il y a collision. Affecter à la variable JeuActif la fonction collision_sprite, qui aura la valeur False, arrêtant le jeu. </w:t>
       </w:r>
     </w:p>
     <w:p>
@@ -1843,56 +1633,15 @@
           <w:sz w:val="24"/>
           <w:szCs w:val="24"/>
         </w:rPr>
-        <w:t xml:space="preserve">Ajouter les méthodes </w:t>
-      </w:r>
-      <w:proofErr w:type="spellStart"/>
-      <w:r>
-        <w:rPr>
-          <w:sz w:val="24"/>
-          <w:szCs w:val="24"/>
-        </w:rPr>
-        <w:t>randint</w:t>
-      </w:r>
-      <w:proofErr w:type="spellEnd"/>
-      <w:r>
-        <w:rPr>
-          <w:sz w:val="24"/>
-          <w:szCs w:val="24"/>
-        </w:rPr>
-        <w:t xml:space="preserve"> et </w:t>
-      </w:r>
-      <w:proofErr w:type="spellStart"/>
-      <w:r>
-        <w:rPr>
-          <w:sz w:val="24"/>
-          <w:szCs w:val="24"/>
-        </w:rPr>
-        <w:t>choice</w:t>
-      </w:r>
-      <w:proofErr w:type="spellEnd"/>
-      <w:r>
-        <w:rPr>
-          <w:sz w:val="24"/>
-          <w:szCs w:val="24"/>
-        </w:rPr>
-        <w:t xml:space="preserve">. </w:t>
-      </w:r>
-      <w:proofErr w:type="spellStart"/>
+        <w:t xml:space="preserve">Ajouter les méthodes randint et choice. </w:t>
+      </w:r>
       <w:proofErr w:type="gramStart"/>
       <w:r>
         <w:rPr>
           <w:sz w:val="24"/>
           <w:szCs w:val="24"/>
         </w:rPr>
-        <w:t>Randint</w:t>
-      </w:r>
-      <w:proofErr w:type="spellEnd"/>
-      <w:r>
-        <w:rPr>
-          <w:sz w:val="24"/>
-          <w:szCs w:val="24"/>
-        </w:rPr>
-        <w:t>(</w:t>
+        <w:t>Randint(</w:t>
       </w:r>
       <w:proofErr w:type="gramEnd"/>
       <w:r>
@@ -1902,22 +1651,13 @@
         </w:rPr>
         <w:t xml:space="preserve">) nous sera utile pour générer les coordonnées X et Y des obstacles. </w:t>
       </w:r>
-      <w:proofErr w:type="spellStart"/>
       <w:proofErr w:type="gramStart"/>
       <w:r>
         <w:rPr>
           <w:sz w:val="24"/>
           <w:szCs w:val="24"/>
         </w:rPr>
-        <w:t>Choice</w:t>
-      </w:r>
-      <w:proofErr w:type="spellEnd"/>
-      <w:r>
-        <w:rPr>
-          <w:sz w:val="24"/>
-          <w:szCs w:val="24"/>
-        </w:rPr>
-        <w:t>(</w:t>
+        <w:t>Choice(</w:t>
       </w:r>
       <w:proofErr w:type="gramEnd"/>
       <w:r>
@@ -1925,23 +1665,7 @@
           <w:sz w:val="24"/>
           <w:szCs w:val="24"/>
         </w:rPr>
-        <w:t xml:space="preserve">) quant à lui servira à générer la fréquence d’apparitions des </w:t>
-      </w:r>
-      <w:proofErr w:type="spellStart"/>
-      <w:r>
-        <w:rPr>
-          <w:sz w:val="24"/>
-          <w:szCs w:val="24"/>
-        </w:rPr>
-        <w:t>asteroides</w:t>
-      </w:r>
-      <w:proofErr w:type="spellEnd"/>
-      <w:r>
-        <w:rPr>
-          <w:sz w:val="24"/>
-          <w:szCs w:val="24"/>
-        </w:rPr>
-        <w:t xml:space="preserve">. </w:t>
+        <w:t xml:space="preserve">) quant à lui servira à générer la fréquence d’apparitions des asteroides. </w:t>
       </w:r>
     </w:p>
     <w:p>
@@ -2010,71 +1734,7 @@
           <w:sz w:val="24"/>
           <w:szCs w:val="24"/>
         </w:rPr>
-        <w:t xml:space="preserve">Pour afficher plusieurs </w:t>
-      </w:r>
-      <w:proofErr w:type="spellStart"/>
-      <w:r>
-        <w:rPr>
-          <w:sz w:val="24"/>
-          <w:szCs w:val="24"/>
-        </w:rPr>
-        <w:t>asteroides</w:t>
-      </w:r>
-      <w:proofErr w:type="spellEnd"/>
-      <w:r>
-        <w:rPr>
-          <w:sz w:val="24"/>
-          <w:szCs w:val="24"/>
-        </w:rPr>
-        <w:t xml:space="preserve"> en des endroits différents, il faut créer différentes conditions if. Si le type matche avec le nom de l’image par exemple </w:t>
-      </w:r>
-      <w:proofErr w:type="spellStart"/>
-      <w:r>
-        <w:rPr>
-          <w:sz w:val="24"/>
-          <w:szCs w:val="24"/>
-        </w:rPr>
-        <w:t>grand_asteroide</w:t>
-      </w:r>
-      <w:proofErr w:type="spellEnd"/>
-      <w:r>
-        <w:rPr>
-          <w:sz w:val="24"/>
-          <w:szCs w:val="24"/>
-        </w:rPr>
-        <w:t xml:space="preserve">, alors il faut affecter l’image du grand </w:t>
-      </w:r>
-      <w:proofErr w:type="spellStart"/>
-      <w:r>
-        <w:rPr>
-          <w:sz w:val="24"/>
-          <w:szCs w:val="24"/>
-        </w:rPr>
-        <w:t>asteroide</w:t>
-      </w:r>
-      <w:proofErr w:type="spellEnd"/>
-      <w:r>
-        <w:rPr>
-          <w:sz w:val="24"/>
-          <w:szCs w:val="24"/>
-        </w:rPr>
-        <w:t xml:space="preserve"> à une variable (ici </w:t>
-      </w:r>
-      <w:proofErr w:type="spellStart"/>
-      <w:r>
-        <w:rPr>
-          <w:sz w:val="24"/>
-          <w:szCs w:val="24"/>
-        </w:rPr>
-        <w:t>grand_asteroide</w:t>
-      </w:r>
-      <w:proofErr w:type="spellEnd"/>
-      <w:r>
-        <w:rPr>
-          <w:sz w:val="24"/>
-          <w:szCs w:val="24"/>
-        </w:rPr>
-        <w:t xml:space="preserve">). Elle sera ensuite </w:t>
+        <w:t xml:space="preserve">Pour afficher plusieurs asteroides en des endroits différents, il faut créer différentes conditions if. Si le type matche avec le nom de l’image par exemple grand_asteroide, alors il faut affecter l’image du grand asteroide à une variable (ici grand_asteroide). Elle sera ensuite </w:t>
       </w:r>
       <w:proofErr w:type="gramStart"/>
       <w:r>
@@ -2090,39 +1750,7 @@
           <w:sz w:val="24"/>
           <w:szCs w:val="24"/>
         </w:rPr>
-        <w:t xml:space="preserve"> à l’attribut ennemi. Une </w:t>
-      </w:r>
-      <w:proofErr w:type="spellStart"/>
-      <w:r>
-        <w:rPr>
-          <w:sz w:val="24"/>
-          <w:szCs w:val="24"/>
-        </w:rPr>
-        <w:t>position_y</w:t>
-      </w:r>
-      <w:proofErr w:type="spellEnd"/>
-      <w:r>
-        <w:rPr>
-          <w:sz w:val="24"/>
-          <w:szCs w:val="24"/>
-        </w:rPr>
-        <w:t xml:space="preserve"> sera associé uniquement à cet </w:t>
-      </w:r>
-      <w:proofErr w:type="spellStart"/>
-      <w:r>
-        <w:rPr>
-          <w:sz w:val="24"/>
-          <w:szCs w:val="24"/>
-        </w:rPr>
-        <w:t>asteroide</w:t>
-      </w:r>
-      <w:proofErr w:type="spellEnd"/>
-      <w:r>
-        <w:rPr>
-          <w:sz w:val="24"/>
-          <w:szCs w:val="24"/>
-        </w:rPr>
-        <w:t xml:space="preserve">. </w:t>
+        <w:t xml:space="preserve"> à l’attribut ennemi. Une position_y sera associé uniquement à cet asteroide. </w:t>
       </w:r>
     </w:p>
     <w:p>
@@ -2197,7 +1825,6 @@
         </w:rPr>
         <w:t xml:space="preserve">Une fois cela fait, affecter </w:t>
       </w:r>
-      <w:proofErr w:type="spellStart"/>
       <w:proofErr w:type="gramStart"/>
       <w:r>
         <w:rPr>
@@ -2206,32 +1833,14 @@
         </w:rPr>
         <w:t>self.ennemi</w:t>
       </w:r>
-      <w:proofErr w:type="spellEnd"/>
       <w:proofErr w:type="gramEnd"/>
       <w:r>
         <w:rPr>
           <w:sz w:val="24"/>
           <w:szCs w:val="24"/>
         </w:rPr>
-        <w:t xml:space="preserve"> à la variable </w:t>
-      </w:r>
-      <w:proofErr w:type="spellStart"/>
-      <w:r>
-        <w:rPr>
-          <w:sz w:val="24"/>
-          <w:szCs w:val="24"/>
-        </w:rPr>
-        <w:t>self.image</w:t>
-      </w:r>
-      <w:proofErr w:type="spellEnd"/>
-      <w:r>
-        <w:rPr>
-          <w:sz w:val="24"/>
-          <w:szCs w:val="24"/>
-        </w:rPr>
-        <w:t xml:space="preserve">. Dans </w:t>
-      </w:r>
-      <w:proofErr w:type="spellStart"/>
+        <w:t xml:space="preserve"> à la variable self.image. Dans </w:t>
+      </w:r>
       <w:proofErr w:type="gramStart"/>
       <w:r>
         <w:rPr>
@@ -2240,30 +1849,13 @@
         </w:rPr>
         <w:t>self.rect</w:t>
       </w:r>
-      <w:proofErr w:type="spellEnd"/>
       <w:proofErr w:type="gramEnd"/>
       <w:r>
         <w:rPr>
           <w:sz w:val="24"/>
           <w:szCs w:val="24"/>
         </w:rPr>
-        <w:t xml:space="preserve">, choisir comme coordonnées horizontales 670 afin que l’image soit le plus à droite de l’image possible et comme coordonnées verticales, la position y des différents </w:t>
-      </w:r>
-      <w:proofErr w:type="spellStart"/>
-      <w:r>
-        <w:rPr>
-          <w:sz w:val="24"/>
-          <w:szCs w:val="24"/>
-        </w:rPr>
-        <w:t>asteroides</w:t>
-      </w:r>
-      <w:proofErr w:type="spellEnd"/>
-      <w:r>
-        <w:rPr>
-          <w:sz w:val="24"/>
-          <w:szCs w:val="24"/>
-        </w:rPr>
-        <w:t xml:space="preserve">. </w:t>
+        <w:t xml:space="preserve">, choisir comme coordonnées horizontales 670 afin que l’image soit le plus à droite de l’image possible et comme coordonnées verticales, la position y des différents asteroides. </w:t>
       </w:r>
     </w:p>
     <w:p>
@@ -2353,22 +1945,13 @@
         </w:rPr>
         <w:t xml:space="preserve">Dans cette fonction, la méthode </w:t>
       </w:r>
-      <w:proofErr w:type="spellStart"/>
       <w:proofErr w:type="gramStart"/>
       <w:r>
         <w:rPr>
           <w:sz w:val="24"/>
           <w:szCs w:val="24"/>
         </w:rPr>
-        <w:t>kill</w:t>
-      </w:r>
-      <w:proofErr w:type="spellEnd"/>
-      <w:r>
-        <w:rPr>
-          <w:sz w:val="24"/>
-          <w:szCs w:val="24"/>
-        </w:rPr>
-        <w:t>(</w:t>
+        <w:t>kill(</w:t>
       </w:r>
       <w:proofErr w:type="gramEnd"/>
       <w:r>
@@ -2450,55 +2033,7 @@
           <w:sz w:val="24"/>
           <w:szCs w:val="24"/>
         </w:rPr>
-        <w:t xml:space="preserve">Dans la liste des variables dites globales, le nom du groupe d’obstacles a été changé en </w:t>
-      </w:r>
-      <w:proofErr w:type="spellStart"/>
-      <w:r>
-        <w:rPr>
-          <w:sz w:val="24"/>
-          <w:szCs w:val="24"/>
-        </w:rPr>
-        <w:t>asteroide</w:t>
-      </w:r>
-      <w:proofErr w:type="spellEnd"/>
-      <w:r>
-        <w:rPr>
-          <w:sz w:val="24"/>
-          <w:szCs w:val="24"/>
-        </w:rPr>
-        <w:t xml:space="preserve"> à la place de </w:t>
-      </w:r>
-      <w:proofErr w:type="spellStart"/>
-      <w:r>
-        <w:rPr>
-          <w:sz w:val="24"/>
-          <w:szCs w:val="24"/>
-        </w:rPr>
-        <w:t>petit_asteroid</w:t>
-      </w:r>
-      <w:proofErr w:type="spellEnd"/>
-      <w:r>
-        <w:rPr>
-          <w:sz w:val="24"/>
-          <w:szCs w:val="24"/>
-        </w:rPr>
-        <w:t xml:space="preserve"> pour éviter toute confusion. La variable </w:t>
-      </w:r>
-      <w:proofErr w:type="spellStart"/>
-      <w:r>
-        <w:rPr>
-          <w:sz w:val="24"/>
-          <w:szCs w:val="24"/>
-        </w:rPr>
-        <w:t>CompteurObstacle</w:t>
-      </w:r>
-      <w:proofErr w:type="spellEnd"/>
-      <w:r>
-        <w:rPr>
-          <w:sz w:val="24"/>
-          <w:szCs w:val="24"/>
-        </w:rPr>
-        <w:t xml:space="preserve"> permet d’avoir un évènement qui s’enclenche pendant une durée défini</w:t>
+        <w:t>Dans la liste des variables dites globales, le nom du groupe d’obstacles a été changé en asteroide à la place de petit_asteroid pour éviter toute confusion. La variable CompteurObstacle permet d’avoir un évènement qui s’enclenche pendant une durée défini</w:t>
       </w:r>
       <w:r>
         <w:rPr>
@@ -2593,15 +2128,7 @@
           <w:sz w:val="24"/>
           <w:szCs w:val="24"/>
         </w:rPr>
-        <w:t xml:space="preserve">Comme nous avons modifié le nom de la variable instanciant la classe plus haut, nous devons le faire pour </w:t>
-      </w:r>
-      <w:proofErr w:type="spellStart"/>
-      <w:r>
-        <w:rPr>
-          <w:sz w:val="24"/>
-          <w:szCs w:val="24"/>
-        </w:rPr>
-        <w:t>collision_</w:t>
+        <w:t>Comme nous avons modifié le nom de la variable instanciant la classe plus haut, nous devons le faire pour collision_</w:t>
       </w:r>
       <w:proofErr w:type="gramStart"/>
       <w:r>
@@ -2609,15 +2136,7 @@
           <w:sz w:val="24"/>
           <w:szCs w:val="24"/>
         </w:rPr>
-        <w:t>sprite</w:t>
-      </w:r>
-      <w:proofErr w:type="spellEnd"/>
-      <w:r>
-        <w:rPr>
-          <w:sz w:val="24"/>
-          <w:szCs w:val="24"/>
-        </w:rPr>
-        <w:t>(</w:t>
+        <w:t>sprite(</w:t>
       </w:r>
       <w:proofErr w:type="gramEnd"/>
       <w:r>
@@ -2732,22 +2251,13 @@
         </w:rPr>
         <w:t xml:space="preserve">La fonction </w:t>
       </w:r>
-      <w:proofErr w:type="spellStart"/>
       <w:proofErr w:type="gramStart"/>
       <w:r>
         <w:rPr>
           <w:sz w:val="24"/>
           <w:szCs w:val="24"/>
         </w:rPr>
-        <w:t>asteroid.add</w:t>
-      </w:r>
-      <w:proofErr w:type="spellEnd"/>
-      <w:r>
-        <w:rPr>
-          <w:sz w:val="24"/>
-          <w:szCs w:val="24"/>
-        </w:rPr>
-        <w:t>(</w:t>
+        <w:t>asteroid.add(</w:t>
       </w:r>
       <w:proofErr w:type="gramEnd"/>
       <w:r>
@@ -2755,23 +2265,7 @@
           <w:sz w:val="24"/>
           <w:szCs w:val="24"/>
         </w:rPr>
-        <w:t xml:space="preserve">) permet d’ajouter les obstacles suivant un ordre d’apparition décidé par la méthode </w:t>
-      </w:r>
-      <w:proofErr w:type="spellStart"/>
-      <w:r>
-        <w:rPr>
-          <w:sz w:val="24"/>
-          <w:szCs w:val="24"/>
-        </w:rPr>
-        <w:t>choice</w:t>
-      </w:r>
-      <w:proofErr w:type="spellEnd"/>
-      <w:r>
-        <w:rPr>
-          <w:sz w:val="24"/>
-          <w:szCs w:val="24"/>
-        </w:rPr>
-        <w:t>()</w:t>
+        <w:t>) permet d’ajouter les obstacles suivant un ordre d’apparition décidé par la méthode choice()</w:t>
       </w:r>
     </w:p>
     <w:p>
@@ -3477,23 +2971,7 @@
           <w:sz w:val="24"/>
           <w:szCs w:val="24"/>
         </w:rPr>
-        <w:t xml:space="preserve">La fonction doit être ensuite appelé dans la boucle </w:t>
-      </w:r>
-      <w:proofErr w:type="spellStart"/>
-      <w:r>
-        <w:rPr>
-          <w:sz w:val="24"/>
-          <w:szCs w:val="24"/>
-        </w:rPr>
-        <w:t>while</w:t>
-      </w:r>
-      <w:proofErr w:type="spellEnd"/>
-      <w:r>
-        <w:rPr>
-          <w:sz w:val="24"/>
-          <w:szCs w:val="24"/>
-        </w:rPr>
-        <w:t xml:space="preserve">, tant que le jeu est actif. </w:t>
+        <w:t xml:space="preserve">La fonction doit être ensuite appelé dans la boucle while, tant que le jeu est actif. </w:t>
       </w:r>
     </w:p>
     <w:p>
@@ -3588,23 +3066,7 @@
           <w:sz w:val="24"/>
           <w:szCs w:val="24"/>
         </w:rPr>
-        <w:t xml:space="preserve">Finir la condition </w:t>
-      </w:r>
-      <w:proofErr w:type="spellStart"/>
-      <w:r>
-        <w:rPr>
-          <w:sz w:val="24"/>
-          <w:szCs w:val="24"/>
-        </w:rPr>
-        <w:t>game</w:t>
-      </w:r>
-      <w:proofErr w:type="spellEnd"/>
-      <w:r>
-        <w:rPr>
-          <w:sz w:val="24"/>
-          <w:szCs w:val="24"/>
-        </w:rPr>
-        <w:t xml:space="preserve"> over</w:t>
+        <w:t>Finir la condition game over</w:t>
       </w:r>
     </w:p>
     <w:p>
@@ -3734,55 +3196,7 @@
           <w:sz w:val="24"/>
           <w:szCs w:val="24"/>
         </w:rPr>
-        <w:t xml:space="preserve">Pour appeler une méthode à partir d’une classe qui n’a qu’un </w:t>
-      </w:r>
-      <w:proofErr w:type="spellStart"/>
-      <w:r>
-        <w:rPr>
-          <w:sz w:val="24"/>
-          <w:szCs w:val="24"/>
-        </w:rPr>
-        <w:t>sprite</w:t>
-      </w:r>
-      <w:proofErr w:type="spellEnd"/>
-      <w:r>
-        <w:rPr>
-          <w:sz w:val="24"/>
-          <w:szCs w:val="24"/>
-        </w:rPr>
-        <w:t xml:space="preserve"> unique, il faut créer le </w:t>
-      </w:r>
-      <w:proofErr w:type="spellStart"/>
-      <w:r>
-        <w:rPr>
-          <w:sz w:val="24"/>
-          <w:szCs w:val="24"/>
-        </w:rPr>
-        <w:t>GroupeSingle</w:t>
-      </w:r>
-      <w:proofErr w:type="spellEnd"/>
-      <w:r>
-        <w:rPr>
-          <w:sz w:val="24"/>
-          <w:szCs w:val="24"/>
-        </w:rPr>
-        <w:t xml:space="preserve">. Ensuite créer l’instance qui appelle la classe. Enfin, ajouter dans le </w:t>
-      </w:r>
-      <w:proofErr w:type="spellStart"/>
-      <w:r>
-        <w:rPr>
-          <w:sz w:val="24"/>
-          <w:szCs w:val="24"/>
-        </w:rPr>
-        <w:t>GroupeSingle</w:t>
-      </w:r>
-      <w:proofErr w:type="spellEnd"/>
-      <w:r>
-        <w:rPr>
-          <w:sz w:val="24"/>
-          <w:szCs w:val="24"/>
-        </w:rPr>
-        <w:t xml:space="preserve"> l’instance. </w:t>
+        <w:t xml:space="preserve">Pour appeler une méthode à partir d’une classe qui n’a qu’un sprite unique, il faut créer le GroupeSingle. Ensuite créer l’instance qui appelle la classe. Enfin, ajouter dans le GroupeSingle l’instance. </w:t>
       </w:r>
     </w:p>
     <w:p>
@@ -3909,15 +3323,7 @@
           <w:sz w:val="24"/>
           <w:szCs w:val="24"/>
         </w:rPr>
-        <w:t xml:space="preserve">La méthode </w:t>
-      </w:r>
-      <w:proofErr w:type="spellStart"/>
-      <w:r>
-        <w:rPr>
-          <w:sz w:val="24"/>
-          <w:szCs w:val="24"/>
-        </w:rPr>
-        <w:t>reset_</w:t>
+        <w:t>La méthode reset_</w:t>
       </w:r>
       <w:proofErr w:type="gramStart"/>
       <w:r>
@@ -3925,15 +3331,7 @@
           <w:sz w:val="24"/>
           <w:szCs w:val="24"/>
         </w:rPr>
-        <w:t>position</w:t>
-      </w:r>
-      <w:proofErr w:type="spellEnd"/>
-      <w:r>
-        <w:rPr>
-          <w:sz w:val="24"/>
-          <w:szCs w:val="24"/>
-        </w:rPr>
-        <w:t>(</w:t>
+        <w:t>position(</w:t>
       </w:r>
       <w:proofErr w:type="gramEnd"/>
       <w:r>
@@ -3956,40 +3354,15 @@
           <w:sz w:val="24"/>
           <w:szCs w:val="24"/>
         </w:rPr>
-        <w:t>méthode .</w:t>
-      </w:r>
-      <w:proofErr w:type="spellStart"/>
-      <w:r>
-        <w:rPr>
-          <w:sz w:val="24"/>
-          <w:szCs w:val="24"/>
-        </w:rPr>
-        <w:t>empty</w:t>
-      </w:r>
-      <w:proofErr w:type="spellEnd"/>
+        <w:t>méthode .empty</w:t>
+      </w:r>
       <w:proofErr w:type="gramEnd"/>
       <w:r>
         <w:rPr>
           <w:sz w:val="24"/>
           <w:szCs w:val="24"/>
         </w:rPr>
-        <w:t xml:space="preserve">() efface les obstacles de la </w:t>
-      </w:r>
-      <w:proofErr w:type="spellStart"/>
-      <w:r>
-        <w:rPr>
-          <w:sz w:val="24"/>
-          <w:szCs w:val="24"/>
-        </w:rPr>
-        <w:t>fenetre</w:t>
-      </w:r>
-      <w:proofErr w:type="spellEnd"/>
-      <w:r>
-        <w:rPr>
-          <w:sz w:val="24"/>
-          <w:szCs w:val="24"/>
-        </w:rPr>
-        <w:t xml:space="preserve">.  </w:t>
+        <w:t xml:space="preserve">() efface les obstacles de la fenetre.  </w:t>
       </w:r>
     </w:p>
     <w:p>
@@ -4142,23 +3515,7 @@
           <w:sz w:val="24"/>
           <w:szCs w:val="24"/>
         </w:rPr>
-        <w:t xml:space="preserve">Le score dépend de l’état du jeu. S’il est actif (=pas de </w:t>
-      </w:r>
-      <w:proofErr w:type="spellStart"/>
-      <w:r>
-        <w:rPr>
-          <w:sz w:val="24"/>
-          <w:szCs w:val="24"/>
-        </w:rPr>
-        <w:t>game</w:t>
-      </w:r>
-      <w:proofErr w:type="spellEnd"/>
-      <w:r>
-        <w:rPr>
-          <w:sz w:val="24"/>
-          <w:szCs w:val="24"/>
-        </w:rPr>
-        <w:t xml:space="preserve"> over/pause), le score augmente en fonction du temps resté depuis le début de la partie. S’il est inactif, il faut le remettre à 0 </w:t>
+        <w:t xml:space="preserve">Le score dépend de l’état du jeu. S’il est actif (=pas de game over/pause), le score augmente en fonction du temps resté depuis le début de la partie. S’il est inactif, il faut le remettre à 0 </w:t>
       </w:r>
     </w:p>
     <w:p>
@@ -4302,17 +3659,8 @@
           <w:sz w:val="24"/>
           <w:szCs w:val="24"/>
         </w:rPr>
-        <w:t xml:space="preserve">Mettre le projet sur </w:t>
-      </w:r>
-      <w:proofErr w:type="spellStart"/>
-      <w:r>
-        <w:rPr>
-          <w:sz w:val="24"/>
-          <w:szCs w:val="24"/>
-        </w:rPr>
-        <w:t>Github</w:t>
-      </w:r>
-      <w:proofErr w:type="spellEnd"/>
+        <w:t>Mettre le projet sur Github</w:t>
+      </w:r>
     </w:p>
     <w:p>
       <w:pPr>
@@ -4514,17 +3862,8 @@
           <w:sz w:val="24"/>
           <w:szCs w:val="24"/>
         </w:rPr>
-        <w:t xml:space="preserve">Regarder quels fichiers ne sont pas suivis dans le </w:t>
-      </w:r>
-      <w:proofErr w:type="spellStart"/>
-      <w:r>
-        <w:rPr>
-          <w:sz w:val="24"/>
-          <w:szCs w:val="24"/>
-        </w:rPr>
-        <w:t>requisitoire</w:t>
-      </w:r>
-      <w:proofErr w:type="spellEnd"/>
+        <w:t>Regarder quels fichiers ne sont pas suivis dans le requisitoire</w:t>
+      </w:r>
     </w:p>
     <w:p>
       <w:pPr>
@@ -4588,23 +3927,7 @@
           <w:sz w:val="24"/>
           <w:szCs w:val="24"/>
         </w:rPr>
-        <w:t xml:space="preserve">Ajouter les nouveaux changements/fichiers au </w:t>
-      </w:r>
-      <w:proofErr w:type="spellStart"/>
-      <w:r>
-        <w:rPr>
-          <w:sz w:val="24"/>
-          <w:szCs w:val="24"/>
-        </w:rPr>
-        <w:t>requisitoire</w:t>
-      </w:r>
-      <w:proofErr w:type="spellEnd"/>
-      <w:r>
-        <w:rPr>
-          <w:sz w:val="24"/>
-          <w:szCs w:val="24"/>
-        </w:rPr>
-        <w:t xml:space="preserve"> </w:t>
+        <w:t xml:space="preserve">Ajouter les nouveaux changements/fichiers au requisitoire </w:t>
       </w:r>
     </w:p>
     <w:p>
@@ -4910,6 +4233,35 @@
           <w:sz w:val="24"/>
           <w:szCs w:val="24"/>
         </w:rPr>
+        <w:t>Retracer toutes les modifications passé</w:t>
+      </w:r>
+      <w:r>
+        <w:rPr>
+          <w:sz w:val="24"/>
+          <w:szCs w:val="24"/>
+        </w:rPr>
+        <w:t>e</w:t>
+      </w:r>
+      <w:r>
+        <w:rPr>
+          <w:sz w:val="24"/>
+          <w:szCs w:val="24"/>
+        </w:rPr>
+        <w:t>s</w:t>
+      </w:r>
+    </w:p>
+    <w:p>
+      <w:pPr>
+        <w:rPr>
+          <w:sz w:val="24"/>
+          <w:szCs w:val="24"/>
+        </w:rPr>
+      </w:pPr>
+      <w:r>
+        <w:rPr>
+          <w:sz w:val="24"/>
+          <w:szCs w:val="24"/>
+        </w:rPr>
         <w:drawing>
           <wp:inline distT="0" distB="0" distL="0" distR="0" wp14:anchorId="68D11926" wp14:editId="254B6757">
             <wp:extent cx="5760720" cy="802005"/>
@@ -4982,21 +4334,12 @@
           <w:szCs w:val="24"/>
         </w:rPr>
       </w:pPr>
-      <w:proofErr w:type="spellStart"/>
-      <w:r>
-        <w:rPr>
-          <w:sz w:val="24"/>
-          <w:szCs w:val="24"/>
-        </w:rPr>
-        <w:t>Revision</w:t>
-      </w:r>
-      <w:proofErr w:type="spellEnd"/>
-      <w:r>
-        <w:rPr>
-          <w:sz w:val="24"/>
-          <w:szCs w:val="24"/>
-        </w:rPr>
-        <w:t xml:space="preserve"> sur les notions de OOP </w:t>
+      <w:r>
+        <w:rPr>
+          <w:sz w:val="24"/>
+          <w:szCs w:val="24"/>
+        </w:rPr>
+        <w:t xml:space="preserve">Revision sur les notions de OOP </w:t>
       </w:r>
     </w:p>
     <w:p>
@@ -5011,21 +4354,12 @@
           <w:szCs w:val="24"/>
         </w:rPr>
       </w:pPr>
-      <w:proofErr w:type="spellStart"/>
-      <w:r>
-        <w:rPr>
-          <w:sz w:val="24"/>
-          <w:szCs w:val="24"/>
-        </w:rPr>
-        <w:t>Decouverte</w:t>
-      </w:r>
-      <w:proofErr w:type="spellEnd"/>
-      <w:r>
-        <w:rPr>
-          <w:sz w:val="24"/>
-          <w:szCs w:val="24"/>
-        </w:rPr>
-        <w:t xml:space="preserve"> d’une librairie Python </w:t>
+      <w:r>
+        <w:rPr>
+          <w:sz w:val="24"/>
+          <w:szCs w:val="24"/>
+        </w:rPr>
+        <w:t xml:space="preserve">Decouverte d’une librairie Python </w:t>
       </w:r>
     </w:p>
     <w:p>
@@ -5040,21 +4374,12 @@
           <w:szCs w:val="24"/>
         </w:rPr>
       </w:pPr>
-      <w:proofErr w:type="spellStart"/>
-      <w:r>
-        <w:rPr>
-          <w:sz w:val="24"/>
-          <w:szCs w:val="24"/>
-        </w:rPr>
-        <w:t>Revision</w:t>
-      </w:r>
-      <w:proofErr w:type="spellEnd"/>
-      <w:r>
-        <w:rPr>
-          <w:sz w:val="24"/>
-          <w:szCs w:val="24"/>
-        </w:rPr>
-        <w:t xml:space="preserve"> sur les listes </w:t>
+      <w:r>
+        <w:rPr>
+          <w:sz w:val="24"/>
+          <w:szCs w:val="24"/>
+        </w:rPr>
+        <w:t xml:space="preserve">Revision sur les listes </w:t>
       </w:r>
     </w:p>
     <w:p>
@@ -5069,21 +4394,12 @@
           <w:szCs w:val="24"/>
         </w:rPr>
       </w:pPr>
-      <w:proofErr w:type="spellStart"/>
-      <w:r>
-        <w:rPr>
-          <w:sz w:val="24"/>
-          <w:szCs w:val="24"/>
-        </w:rPr>
-        <w:t>Revision</w:t>
-      </w:r>
-      <w:proofErr w:type="spellEnd"/>
-      <w:r>
-        <w:rPr>
-          <w:sz w:val="24"/>
-          <w:szCs w:val="24"/>
-        </w:rPr>
-        <w:t xml:space="preserve"> sur les conditions if </w:t>
+      <w:r>
+        <w:rPr>
+          <w:sz w:val="24"/>
+          <w:szCs w:val="24"/>
+        </w:rPr>
+        <w:t>Revision sur les conditions if </w:t>
       </w:r>
     </w:p>
     <w:p>

</xml_diff>